<commit_message>
added more UNIX command
</commit_message>
<xml_diff>
--- a/Git - Key points.docx
+++ b/Git - Key points.docx
@@ -75,56 +75,16 @@
           <w:sz w:val="26"/>
           <w:szCs w:val="26"/>
         </w:rPr>
-        <w:t xml:space="preserve">Clone an existing upstream repository (copy repo </w:t>
-      </w:r>
-      <w:proofErr w:type="spellStart"/>
-      <w:r>
-        <w:rPr>
-          <w:rFonts w:ascii="UICTFontTextStyleBody" w:eastAsia="Times New Roman" w:hAnsi="UICTFontTextStyleBody" w:cs="Times New Roman"/>
-          <w:color w:val="313131"/>
-          <w:sz w:val="26"/>
-          <w:szCs w:val="26"/>
-        </w:rPr>
-        <w:t>url</w:t>
-      </w:r>
-      <w:proofErr w:type="spellEnd"/>
-      <w:r>
-        <w:rPr>
-          <w:rFonts w:ascii="UICTFontTextStyleBody" w:eastAsia="Times New Roman" w:hAnsi="UICTFontTextStyleBody" w:cs="Times New Roman"/>
-          <w:color w:val="313131"/>
-          <w:sz w:val="26"/>
-          <w:szCs w:val="26"/>
-        </w:rPr>
-        <w:t xml:space="preserve"> from clone button, and type "</w:t>
-      </w:r>
-      <w:r>
-        <w:rPr>
-          <w:rFonts w:ascii="Courier New" w:eastAsia="Times New Roman" w:hAnsi="Courier New" w:cs="Courier New"/>
-          <w:color w:val="313131"/>
-          <w:sz w:val="26"/>
-          <w:szCs w:val="26"/>
-        </w:rPr>
-        <w:t>git clone &lt;</w:t>
-      </w:r>
-      <w:proofErr w:type="spellStart"/>
-      <w:r>
-        <w:rPr>
-          <w:rFonts w:ascii="Courier New" w:eastAsia="Times New Roman" w:hAnsi="Courier New" w:cs="Courier New"/>
-          <w:color w:val="313131"/>
-          <w:sz w:val="26"/>
-          <w:szCs w:val="26"/>
-        </w:rPr>
-        <w:t>url</w:t>
-      </w:r>
-      <w:proofErr w:type="spellEnd"/>
-      <w:r>
-        <w:rPr>
-          <w:rFonts w:ascii="Courier New" w:eastAsia="Times New Roman" w:hAnsi="Courier New" w:cs="Courier New"/>
-          <w:color w:val="313131"/>
-          <w:sz w:val="26"/>
-          <w:szCs w:val="26"/>
-        </w:rPr>
-        <w:t>&gt;</w:t>
+        <w:t>Clone an existing upstream repository (copy repo url from clone button, and type "</w:t>
+      </w:r>
+      <w:r>
+        <w:rPr>
+          <w:rFonts w:ascii="Courier New" w:eastAsia="Times New Roman" w:hAnsi="Courier New" w:cs="Courier New"/>
+          <w:color w:val="313131"/>
+          <w:sz w:val="26"/>
+          <w:szCs w:val="26"/>
+        </w:rPr>
+        <w:t>git clone &lt;url&gt;</w:t>
       </w:r>
       <w:r>
         <w:rPr>
@@ -157,27 +117,7 @@
           <w:sz w:val="26"/>
           <w:szCs w:val="26"/>
         </w:rPr>
-        <w:t xml:space="preserve">The working directory is the same as the working directory in </w:t>
-      </w:r>
-      <w:proofErr w:type="spellStart"/>
-      <w:r>
-        <w:rPr>
-          <w:rFonts w:ascii="UICTFontTextStyleBody" w:eastAsia="Times New Roman" w:hAnsi="UICTFontTextStyleBody" w:cs="Times New Roman"/>
-          <w:color w:val="313131"/>
-          <w:sz w:val="26"/>
-          <w:szCs w:val="26"/>
-        </w:rPr>
-        <w:t>Rstudio</w:t>
-      </w:r>
-      <w:proofErr w:type="spellEnd"/>
-      <w:r>
-        <w:rPr>
-          <w:rFonts w:ascii="UICTFontTextStyleBody" w:eastAsia="Times New Roman" w:hAnsi="UICTFontTextStyleBody" w:cs="Times New Roman"/>
-          <w:color w:val="313131"/>
-          <w:sz w:val="26"/>
-          <w:szCs w:val="26"/>
-        </w:rPr>
-        <w:t>. When we edit files we only change the files in this place.</w:t>
+        <w:t>The working directory is the same as the working directory in Rstudio. When we edit files we only change the files in this place.</w:t>
       </w:r>
     </w:p>
     <w:p>
@@ -450,27 +390,7 @@
           <w:sz w:val="26"/>
           <w:szCs w:val="26"/>
         </w:rPr>
-        <w:t xml:space="preserve">To change everything in one shot (from upstream to working </w:t>
-      </w:r>
-      <w:proofErr w:type="spellStart"/>
-      <w:r>
-        <w:rPr>
-          <w:rFonts w:ascii="UICTFontTextStyleBody" w:eastAsia="Times New Roman" w:hAnsi="UICTFontTextStyleBody" w:cs="Times New Roman"/>
-          <w:color w:val="313131"/>
-          <w:sz w:val="26"/>
-          <w:szCs w:val="26"/>
-        </w:rPr>
-        <w:t>dir</w:t>
-      </w:r>
-      <w:proofErr w:type="spellEnd"/>
-      <w:r>
-        <w:rPr>
-          <w:rFonts w:ascii="UICTFontTextStyleBody" w:eastAsia="Times New Roman" w:hAnsi="UICTFontTextStyleBody" w:cs="Times New Roman"/>
-          <w:color w:val="313131"/>
-          <w:sz w:val="26"/>
-          <w:szCs w:val="26"/>
-        </w:rPr>
-        <w:t>), use </w:t>
+        <w:t>To change everything in one shot (from upstream to working dir), use </w:t>
       </w:r>
       <w:r>
         <w:rPr>
@@ -583,7 +503,6 @@
           <w:szCs w:val="26"/>
         </w:rPr>
       </w:pPr>
-      <w:proofErr w:type="spellStart"/>
       <w:r>
         <w:rPr>
           <w:rFonts w:ascii="Courier New" w:eastAsia="Times New Roman" w:hAnsi="Courier New" w:cs="Courier New"/>
@@ -593,7 +512,6 @@
         </w:rPr>
         <w:t>pwd</w:t>
       </w:r>
-      <w:proofErr w:type="spellEnd"/>
     </w:p>
     <w:p>
       <w:pPr>
@@ -623,25 +541,14 @@
           <w:szCs w:val="26"/>
         </w:rPr>
       </w:pPr>
-      <w:proofErr w:type="spellStart"/>
-      <w:r>
-        <w:rPr>
-          <w:rFonts w:ascii="Courier New" w:eastAsia="Times New Roman" w:hAnsi="Courier New" w:cs="Courier New"/>
-          <w:color w:val="313131"/>
-          <w:sz w:val="26"/>
-          <w:szCs w:val="26"/>
-        </w:rPr>
-        <w:t>mkdir</w:t>
-      </w:r>
-      <w:proofErr w:type="spellEnd"/>
-      <w:r>
-        <w:rPr>
-          <w:rFonts w:ascii="Courier New" w:eastAsia="Times New Roman" w:hAnsi="Courier New" w:cs="Courier New"/>
-          <w:color w:val="313131"/>
-          <w:sz w:val="26"/>
-          <w:szCs w:val="26"/>
-        </w:rPr>
-        <w:t xml:space="preserve"> git-example</w:t>
+      <w:r>
+        <w:rPr>
+          <w:rFonts w:ascii="Courier New" w:eastAsia="Times New Roman" w:hAnsi="Courier New" w:cs="Courier New"/>
+          <w:color w:val="313131"/>
+          <w:sz w:val="26"/>
+          <w:szCs w:val="26"/>
+        </w:rPr>
+        <w:t>mkdir git-example</w:t>
       </w:r>
     </w:p>
     <w:p>
@@ -1447,19 +1354,8 @@
           <w:sz w:val="26"/>
           <w:szCs w:val="26"/>
         </w:rPr>
-        <w:t xml:space="preserve">git </w:t>
-      </w:r>
-      <w:proofErr w:type="spellStart"/>
-      <w:r>
-        <w:rPr>
-          <w:rFonts w:ascii="Courier New" w:eastAsia="Times New Roman" w:hAnsi="Courier New" w:cs="Courier New"/>
-          <w:color w:val="313131"/>
-          <w:sz w:val="26"/>
-          <w:szCs w:val="26"/>
-        </w:rPr>
-        <w:t>init</w:t>
-      </w:r>
-      <w:proofErr w:type="spellEnd"/>
+        <w:t>git init</w:t>
+      </w:r>
     </w:p>
     <w:p>
       <w:pPr>
@@ -1622,29 +1518,7 @@
           <w:szCs w:val="21"/>
           <w:shd w:val="clear" w:color="auto" w:fill="FFFFFF"/>
         </w:rPr>
-        <w:t>git remote set-</w:t>
-      </w:r>
-      <w:proofErr w:type="spellStart"/>
-      <w:r>
-        <w:rPr>
-          <w:rFonts w:ascii="Helvetica Neue" w:eastAsia="Times New Roman" w:hAnsi="Helvetica Neue" w:cs="Times New Roman"/>
-          <w:color w:val="222222"/>
-          <w:sz w:val="21"/>
-          <w:szCs w:val="21"/>
-          <w:shd w:val="clear" w:color="auto" w:fill="FFFFFF"/>
-        </w:rPr>
-        <w:t>url</w:t>
-      </w:r>
-      <w:proofErr w:type="spellEnd"/>
-      <w:r>
-        <w:rPr>
-          <w:rFonts w:ascii="Helvetica Neue" w:eastAsia="Times New Roman" w:hAnsi="Helvetica Neue" w:cs="Times New Roman"/>
-          <w:color w:val="222222"/>
-          <w:sz w:val="21"/>
-          <w:szCs w:val="21"/>
-          <w:shd w:val="clear" w:color="auto" w:fill="FFFFFF"/>
-        </w:rPr>
-        <w:t xml:space="preserve"> origin</w:t>
+        <w:t>git remote set-url origin</w:t>
       </w:r>
     </w:p>
     <w:p>
@@ -1951,19 +1825,8 @@
           <w:sz w:val="26"/>
           <w:szCs w:val="26"/>
         </w:rPr>
-        <w:t xml:space="preserve">git </w:t>
-      </w:r>
-      <w:proofErr w:type="spellStart"/>
-      <w:r>
-        <w:rPr>
-          <w:rFonts w:ascii="Courier New" w:eastAsia="Times New Roman" w:hAnsi="Courier New" w:cs="Courier New"/>
-          <w:color w:val="313131"/>
-          <w:sz w:val="26"/>
-          <w:szCs w:val="26"/>
-        </w:rPr>
-        <w:t>init</w:t>
-      </w:r>
-      <w:proofErr w:type="spellEnd"/>
+        <w:t>git init</w:t>
+      </w:r>
       <w:r>
         <w:rPr>
           <w:rFonts w:ascii="UICTFontTextStyleBody" w:eastAsia="Times New Roman" w:hAnsi="UICTFontTextStyleBody" w:cs="Times New Roman"/>
@@ -2112,19 +1975,8 @@
           <w:sz w:val="26"/>
           <w:szCs w:val="26"/>
         </w:rPr>
-        <w:t>ls -</w:t>
-      </w:r>
-      <w:proofErr w:type="spellStart"/>
-      <w:r>
-        <w:rPr>
-          <w:rFonts w:ascii="Courier New" w:eastAsia="Times New Roman" w:hAnsi="Courier New" w:cs="Courier New"/>
-          <w:color w:val="313131"/>
-          <w:sz w:val="26"/>
-          <w:szCs w:val="26"/>
-        </w:rPr>
-        <w:t>lart</w:t>
-      </w:r>
-      <w:proofErr w:type="spellEnd"/>
+        <w:t>ls -lart</w:t>
+      </w:r>
       <w:r>
         <w:rPr>
           <w:rFonts w:ascii="UICTFontTextStyleBody" w:eastAsia="Times New Roman" w:hAnsi="UICTFontTextStyleBody" w:cs="Times New Roman"/>
@@ -2133,6 +1985,450 @@
           <w:szCs w:val="26"/>
         </w:rPr>
         <w:t>: Shows more information for all files in reverse chronological order.</w:t>
+      </w:r>
+    </w:p>
+    <w:p>
+      <w:pPr>
+        <w:numPr>
+          <w:ilvl w:val="0"/>
+          <w:numId w:val="2"/>
+        </w:numPr>
+        <w:spacing w:before="100" w:beforeAutospacing="1" w:after="170" w:line="336" w:lineRule="atLeast"/>
+        <w:rPr>
+          <w:rFonts w:ascii="UICTFontTextStyleBody" w:eastAsia="Times New Roman" w:hAnsi="UICTFontTextStyleBody" w:cs="Times New Roman"/>
+          <w:color w:val="313131"/>
+          <w:sz w:val="26"/>
+          <w:szCs w:val="26"/>
+        </w:rPr>
+      </w:pPr>
+      <w:r>
+        <w:rPr>
+          <w:rFonts w:ascii="UICTFontTextStyleBody" w:eastAsia="Times New Roman" w:hAnsi="UICTFontTextStyleBody" w:cs="Times New Roman"/>
+          <w:b/>
+          <w:bCs/>
+          <w:color w:val="313131"/>
+          <w:sz w:val="26"/>
+          <w:szCs w:val="26"/>
+        </w:rPr>
+        <w:t>Getting Help:</w:t>
+      </w:r>
+      <w:r>
+        <w:rPr>
+          <w:rFonts w:ascii="UICTFontTextStyleBody" w:eastAsia="Times New Roman" w:hAnsi="UICTFontTextStyleBody" w:cs="Times New Roman"/>
+          <w:color w:val="313131"/>
+          <w:sz w:val="26"/>
+          <w:szCs w:val="26"/>
+        </w:rPr>
+        <w:t> Use </w:t>
+      </w:r>
+      <w:r>
+        <w:rPr>
+          <w:rFonts w:ascii="Courier New" w:eastAsia="Times New Roman" w:hAnsi="Courier New" w:cs="Courier New"/>
+          <w:color w:val="313131"/>
+          <w:sz w:val="26"/>
+          <w:szCs w:val="26"/>
+        </w:rPr>
+        <w:t>man + command name</w:t>
+      </w:r>
+      <w:r>
+        <w:rPr>
+          <w:rFonts w:ascii="UICTFontTextStyleBody" w:eastAsia="Times New Roman" w:hAnsi="UICTFontTextStyleBody" w:cs="Times New Roman"/>
+          <w:color w:val="313131"/>
+          <w:sz w:val="26"/>
+          <w:szCs w:val="26"/>
+        </w:rPr>
+        <w:t> to get help (e.g. </w:t>
+      </w:r>
+      <w:r>
+        <w:rPr>
+          <w:rFonts w:ascii="Courier New" w:eastAsia="Times New Roman" w:hAnsi="Courier New" w:cs="Courier New"/>
+          <w:color w:val="313131"/>
+          <w:sz w:val="26"/>
+          <w:szCs w:val="26"/>
+        </w:rPr>
+        <w:t>man ls</w:t>
+      </w:r>
+      <w:r>
+        <w:rPr>
+          <w:rFonts w:ascii="UICTFontTextStyleBody" w:eastAsia="Times New Roman" w:hAnsi="UICTFontTextStyleBody" w:cs="Times New Roman"/>
+          <w:color w:val="313131"/>
+          <w:sz w:val="26"/>
+          <w:szCs w:val="26"/>
+        </w:rPr>
+        <w:t>). Note that it is not available for Git Bash. For Git Bash, you can use </w:t>
+      </w:r>
+      <w:r>
+        <w:rPr>
+          <w:rFonts w:ascii="Courier New" w:eastAsia="Times New Roman" w:hAnsi="Courier New" w:cs="Courier New"/>
+          <w:color w:val="313131"/>
+          <w:sz w:val="26"/>
+          <w:szCs w:val="26"/>
+        </w:rPr>
+        <w:t>command -- help</w:t>
+      </w:r>
+      <w:r>
+        <w:rPr>
+          <w:rFonts w:ascii="UICTFontTextStyleBody" w:eastAsia="Times New Roman" w:hAnsi="UICTFontTextStyleBody" w:cs="Times New Roman"/>
+          <w:color w:val="313131"/>
+          <w:sz w:val="26"/>
+          <w:szCs w:val="26"/>
+        </w:rPr>
+        <w:t> (e.g. </w:t>
+      </w:r>
+      <w:r>
+        <w:rPr>
+          <w:rFonts w:ascii="Courier New" w:eastAsia="Times New Roman" w:hAnsi="Courier New" w:cs="Courier New"/>
+          <w:color w:val="313131"/>
+          <w:sz w:val="26"/>
+          <w:szCs w:val="26"/>
+        </w:rPr>
+        <w:t>ls --help</w:t>
+      </w:r>
+      <w:r>
+        <w:rPr>
+          <w:rFonts w:ascii="UICTFontTextStyleBody" w:eastAsia="Times New Roman" w:hAnsi="UICTFontTextStyleBody" w:cs="Times New Roman"/>
+          <w:color w:val="313131"/>
+          <w:sz w:val="26"/>
+          <w:szCs w:val="26"/>
+        </w:rPr>
+        <w:t>).</w:t>
+      </w:r>
+    </w:p>
+    <w:p>
+      <w:pPr>
+        <w:numPr>
+          <w:ilvl w:val="0"/>
+          <w:numId w:val="2"/>
+        </w:numPr>
+        <w:spacing w:before="100" w:beforeAutospacing="1" w:after="170" w:line="336" w:lineRule="atLeast"/>
+        <w:rPr>
+          <w:rFonts w:ascii="UICTFontTextStyleBody" w:eastAsia="Times New Roman" w:hAnsi="UICTFontTextStyleBody" w:cs="Times New Roman"/>
+          <w:color w:val="313131"/>
+          <w:sz w:val="26"/>
+          <w:szCs w:val="26"/>
+        </w:rPr>
+      </w:pPr>
+      <w:r>
+        <w:rPr>
+          <w:rFonts w:ascii="UICTFontTextStyleBody" w:eastAsia="Times New Roman" w:hAnsi="UICTFontTextStyleBody" w:cs="Times New Roman"/>
+          <w:b/>
+          <w:bCs/>
+          <w:color w:val="313131"/>
+          <w:sz w:val="26"/>
+          <w:szCs w:val="26"/>
+        </w:rPr>
+        <w:lastRenderedPageBreak/>
+        <w:t>Pipes: </w:t>
+      </w:r>
+      <w:r>
+        <w:rPr>
+          <w:rFonts w:ascii="UICTFontTextStyleBody" w:eastAsia="Times New Roman" w:hAnsi="UICTFontTextStyleBody" w:cs="Times New Roman"/>
+          <w:color w:val="313131"/>
+          <w:sz w:val="26"/>
+          <w:szCs w:val="26"/>
+        </w:rPr>
+        <w:t>Pipes the results of a command to the command after the pipe. Similar to the pipe </w:t>
+      </w:r>
+      <w:r>
+        <w:rPr>
+          <w:rFonts w:ascii="Courier New" w:eastAsia="Times New Roman" w:hAnsi="Courier New" w:cs="Courier New"/>
+          <w:color w:val="313131"/>
+          <w:sz w:val="26"/>
+          <w:szCs w:val="26"/>
+        </w:rPr>
+        <w:t>%&gt;%</w:t>
+      </w:r>
+      <w:r>
+        <w:rPr>
+          <w:rFonts w:ascii="UICTFontTextStyleBody" w:eastAsia="Times New Roman" w:hAnsi="UICTFontTextStyleBody" w:cs="Times New Roman"/>
+          <w:color w:val="313131"/>
+          <w:sz w:val="26"/>
+          <w:szCs w:val="26"/>
+        </w:rPr>
+        <w:t> in R. For example, </w:t>
+      </w:r>
+      <w:r>
+        <w:rPr>
+          <w:rFonts w:ascii="Courier New" w:eastAsia="Times New Roman" w:hAnsi="Courier New" w:cs="Courier New"/>
+          <w:color w:val="313131"/>
+          <w:sz w:val="26"/>
+          <w:szCs w:val="26"/>
+        </w:rPr>
+        <w:t>man ls | less</w:t>
+      </w:r>
+      <w:r>
+        <w:rPr>
+          <w:rFonts w:ascii="UICTFontTextStyleBody" w:eastAsia="Times New Roman" w:hAnsi="UICTFontTextStyleBody" w:cs="Times New Roman"/>
+          <w:color w:val="313131"/>
+          <w:sz w:val="26"/>
+          <w:szCs w:val="26"/>
+        </w:rPr>
+        <w:t> (and its equivalent in Git Bash: </w:t>
+      </w:r>
+      <w:r>
+        <w:rPr>
+          <w:rFonts w:ascii="Courier New" w:eastAsia="Times New Roman" w:hAnsi="Courier New" w:cs="Courier New"/>
+          <w:color w:val="313131"/>
+          <w:sz w:val="26"/>
+          <w:szCs w:val="26"/>
+        </w:rPr>
+        <w:t>ls --help | less</w:t>
+      </w:r>
+      <w:r>
+        <w:rPr>
+          <w:rFonts w:ascii="UICTFontTextStyleBody" w:eastAsia="Times New Roman" w:hAnsi="UICTFontTextStyleBody" w:cs="Times New Roman"/>
+          <w:color w:val="313131"/>
+          <w:sz w:val="26"/>
+          <w:szCs w:val="26"/>
+        </w:rPr>
+        <w:t>). Also useful when listing files with many files (e.g </w:t>
+      </w:r>
+      <w:r>
+        <w:rPr>
+          <w:rFonts w:ascii="Courier New" w:eastAsia="Times New Roman" w:hAnsi="Courier New" w:cs="Courier New"/>
+          <w:color w:val="313131"/>
+          <w:sz w:val="26"/>
+          <w:szCs w:val="26"/>
+        </w:rPr>
+        <w:t>ls -lart | less</w:t>
+      </w:r>
+      <w:r>
+        <w:rPr>
+          <w:rFonts w:ascii="UICTFontTextStyleBody" w:eastAsia="Times New Roman" w:hAnsi="UICTFontTextStyleBody" w:cs="Times New Roman"/>
+          <w:color w:val="313131"/>
+          <w:sz w:val="26"/>
+          <w:szCs w:val="26"/>
+        </w:rPr>
+        <w:t>).</w:t>
+      </w:r>
+    </w:p>
+    <w:p/>
+    <w:p>
+      <w:pPr>
+        <w:numPr>
+          <w:ilvl w:val="0"/>
+          <w:numId w:val="3"/>
+        </w:numPr>
+        <w:spacing w:before="100" w:beforeAutospacing="1" w:after="170" w:line="336" w:lineRule="atLeast"/>
+        <w:rPr>
+          <w:rFonts w:ascii="UICTFontTextStyleBody" w:eastAsia="Times New Roman" w:hAnsi="UICTFontTextStyleBody" w:cs="Times New Roman"/>
+          <w:color w:val="313131"/>
+          <w:sz w:val="26"/>
+          <w:szCs w:val="26"/>
+        </w:rPr>
+      </w:pPr>
+      <w:r>
+        <w:rPr>
+          <w:rFonts w:ascii="Courier New" w:eastAsia="Times New Roman" w:hAnsi="Courier New" w:cs="Courier New"/>
+          <w:color w:val="313131"/>
+          <w:sz w:val="26"/>
+          <w:szCs w:val="26"/>
+        </w:rPr>
+        <w:t>*</w:t>
+      </w:r>
+      <w:r>
+        <w:rPr>
+          <w:rFonts w:ascii="UICTFontTextStyleBody" w:eastAsia="Times New Roman" w:hAnsi="UICTFontTextStyleBody" w:cs="Times New Roman"/>
+          <w:color w:val="313131"/>
+          <w:sz w:val="26"/>
+          <w:szCs w:val="26"/>
+        </w:rPr>
+        <w:t> means any number of any combination of characters. Specifically, to list all html files: </w:t>
+      </w:r>
+      <w:r>
+        <w:rPr>
+          <w:rFonts w:ascii="Courier New" w:eastAsia="Times New Roman" w:hAnsi="Courier New" w:cs="Courier New"/>
+          <w:color w:val="313131"/>
+          <w:sz w:val="26"/>
+          <w:szCs w:val="26"/>
+        </w:rPr>
+        <w:t>ls *.html</w:t>
+      </w:r>
+      <w:r>
+        <w:rPr>
+          <w:rFonts w:ascii="UICTFontTextStyleBody" w:eastAsia="Times New Roman" w:hAnsi="UICTFontTextStyleBody" w:cs="Times New Roman"/>
+          <w:color w:val="313131"/>
+          <w:sz w:val="26"/>
+          <w:szCs w:val="26"/>
+        </w:rPr>
+        <w:t> and to remove all html files in a directory: </w:t>
+      </w:r>
+      <w:r>
+        <w:rPr>
+          <w:rFonts w:ascii="Courier New" w:eastAsia="Times New Roman" w:hAnsi="Courier New" w:cs="Courier New"/>
+          <w:color w:val="313131"/>
+          <w:sz w:val="26"/>
+          <w:szCs w:val="26"/>
+        </w:rPr>
+        <w:t>rm *.html</w:t>
+      </w:r>
+      <w:r>
+        <w:rPr>
+          <w:rFonts w:ascii="UICTFontTextStyleBody" w:eastAsia="Times New Roman" w:hAnsi="UICTFontTextStyleBody" w:cs="Times New Roman"/>
+          <w:color w:val="313131"/>
+          <w:sz w:val="26"/>
+          <w:szCs w:val="26"/>
+        </w:rPr>
+        <w:t>.</w:t>
+      </w:r>
+    </w:p>
+    <w:p>
+      <w:pPr>
+        <w:numPr>
+          <w:ilvl w:val="0"/>
+          <w:numId w:val="3"/>
+        </w:numPr>
+        <w:spacing w:before="100" w:beforeAutospacing="1" w:after="170" w:line="336" w:lineRule="atLeast"/>
+        <w:rPr>
+          <w:rFonts w:ascii="UICTFontTextStyleBody" w:eastAsia="Times New Roman" w:hAnsi="UICTFontTextStyleBody" w:cs="Times New Roman"/>
+          <w:color w:val="313131"/>
+          <w:sz w:val="26"/>
+          <w:szCs w:val="26"/>
+        </w:rPr>
+      </w:pPr>
+      <w:r>
+        <w:rPr>
+          <w:rFonts w:ascii="Courier New" w:eastAsia="Times New Roman" w:hAnsi="Courier New" w:cs="Courier New"/>
+          <w:color w:val="313131"/>
+          <w:sz w:val="26"/>
+          <w:szCs w:val="26"/>
+        </w:rPr>
+        <w:t>?</w:t>
+      </w:r>
+      <w:r>
+        <w:rPr>
+          <w:rFonts w:ascii="UICTFontTextStyleBody" w:eastAsia="Times New Roman" w:hAnsi="UICTFontTextStyleBody" w:cs="Times New Roman"/>
+          <w:color w:val="313131"/>
+          <w:sz w:val="26"/>
+          <w:szCs w:val="26"/>
+        </w:rPr>
+        <w:t> means any single character. For example, to erase all files in the  form </w:t>
+      </w:r>
+      <w:r>
+        <w:rPr>
+          <w:rFonts w:ascii="Courier New" w:eastAsia="Times New Roman" w:hAnsi="Courier New" w:cs="Courier New"/>
+          <w:color w:val="313131"/>
+          <w:sz w:val="26"/>
+          <w:szCs w:val="26"/>
+        </w:rPr>
+        <w:t>file-001.html</w:t>
+      </w:r>
+      <w:r>
+        <w:rPr>
+          <w:rFonts w:ascii="UICTFontTextStyleBody" w:eastAsia="Times New Roman" w:hAnsi="UICTFontTextStyleBody" w:cs="Times New Roman"/>
+          <w:color w:val="313131"/>
+          <w:sz w:val="26"/>
+          <w:szCs w:val="26"/>
+        </w:rPr>
+        <w:t> with the numbers going from 1 to 999: </w:t>
+      </w:r>
+      <w:r>
+        <w:rPr>
+          <w:rFonts w:ascii="Courier New" w:eastAsia="Times New Roman" w:hAnsi="Courier New" w:cs="Courier New"/>
+          <w:color w:val="313131"/>
+          <w:sz w:val="26"/>
+          <w:szCs w:val="26"/>
+        </w:rPr>
+        <w:t>rm file-???.html</w:t>
+      </w:r>
+      <w:r>
+        <w:rPr>
+          <w:rFonts w:ascii="UICTFontTextStyleBody" w:eastAsia="Times New Roman" w:hAnsi="UICTFontTextStyleBody" w:cs="Times New Roman"/>
+          <w:color w:val="313131"/>
+          <w:sz w:val="26"/>
+          <w:szCs w:val="26"/>
+        </w:rPr>
+        <w:t>.</w:t>
+      </w:r>
+    </w:p>
+    <w:p>
+      <w:pPr>
+        <w:numPr>
+          <w:ilvl w:val="0"/>
+          <w:numId w:val="3"/>
+        </w:numPr>
+        <w:spacing w:before="100" w:beforeAutospacing="1" w:after="170" w:line="336" w:lineRule="atLeast"/>
+        <w:rPr>
+          <w:rFonts w:ascii="UICTFontTextStyleBody" w:eastAsia="Times New Roman" w:hAnsi="UICTFontTextStyleBody" w:cs="Times New Roman"/>
+          <w:color w:val="313131"/>
+          <w:sz w:val="26"/>
+          <w:szCs w:val="26"/>
+        </w:rPr>
+      </w:pPr>
+      <w:r>
+        <w:rPr>
+          <w:rFonts w:ascii="UICTFontTextStyleBody" w:eastAsia="Times New Roman" w:hAnsi="UICTFontTextStyleBody" w:cs="Times New Roman"/>
+          <w:color w:val="313131"/>
+          <w:sz w:val="26"/>
+          <w:szCs w:val="26"/>
+        </w:rPr>
+        <w:t>Combined wild cards: </w:t>
+      </w:r>
+      <w:r>
+        <w:rPr>
+          <w:rFonts w:ascii="Courier New" w:eastAsia="Times New Roman" w:hAnsi="Courier New" w:cs="Courier New"/>
+          <w:color w:val="313131"/>
+          <w:sz w:val="26"/>
+          <w:szCs w:val="26"/>
+        </w:rPr>
+        <w:t>rm file-001.*</w:t>
+      </w:r>
+      <w:r>
+        <w:rPr>
+          <w:rFonts w:ascii="UICTFontTextStyleBody" w:eastAsia="Times New Roman" w:hAnsi="UICTFontTextStyleBody" w:cs="Times New Roman"/>
+          <w:color w:val="313131"/>
+          <w:sz w:val="26"/>
+          <w:szCs w:val="26"/>
+        </w:rPr>
+        <w:t> to remove all files of the name file-001 regardless of suffix.</w:t>
+      </w:r>
+    </w:p>
+    <w:p>
+      <w:pPr>
+        <w:numPr>
+          <w:ilvl w:val="0"/>
+          <w:numId w:val="3"/>
+        </w:numPr>
+        <w:spacing w:before="100" w:beforeAutospacing="1" w:after="170" w:line="336" w:lineRule="atLeast"/>
+        <w:rPr>
+          <w:rFonts w:ascii="UICTFontTextStyleBody" w:eastAsia="Times New Roman" w:hAnsi="UICTFontTextStyleBody" w:cs="Times New Roman"/>
+          <w:color w:val="313131"/>
+          <w:sz w:val="26"/>
+          <w:szCs w:val="26"/>
+        </w:rPr>
+      </w:pPr>
+      <w:r>
+        <w:rPr>
+          <w:rFonts w:ascii="UICTFontTextStyleBody" w:eastAsia="Times New Roman" w:hAnsi="UICTFontTextStyleBody" w:cs="Times New Roman"/>
+          <w:b/>
+          <w:bCs/>
+          <w:color w:val="313131"/>
+          <w:sz w:val="26"/>
+          <w:szCs w:val="26"/>
+        </w:rPr>
+        <w:t>Warning: Combining rm with the </w:t>
+      </w:r>
+      <w:r>
+        <w:rPr>
+          <w:rFonts w:ascii="Courier New" w:eastAsia="Times New Roman" w:hAnsi="Courier New" w:cs="Courier New"/>
+          <w:b/>
+          <w:bCs/>
+          <w:color w:val="313131"/>
+          <w:sz w:val="26"/>
+          <w:szCs w:val="26"/>
+        </w:rPr>
+        <w:t>*</w:t>
+      </w:r>
+      <w:r>
+        <w:rPr>
+          <w:rFonts w:ascii="UICTFontTextStyleBody" w:eastAsia="Times New Roman" w:hAnsi="UICTFontTextStyleBody" w:cs="Times New Roman"/>
+          <w:b/>
+          <w:bCs/>
+          <w:color w:val="313131"/>
+          <w:sz w:val="26"/>
+          <w:szCs w:val="26"/>
+        </w:rPr>
+        <w:t> wild card can be dangerous. There are combinations of these commands that will erase your entire file system without asking you for confirmation. Make sure you understand how it works before using this wild card with the rm command.</w:t>
       </w:r>
     </w:p>
     <w:p/>
@@ -2446,11 +2742,315 @@
       </w:rPr>
     </w:lvl>
   </w:abstractNum>
+  <w:abstractNum w:abstractNumId="2" w15:restartNumberingAfterBreak="0">
+    <w:nsid w:val="4C6F050A"/>
+    <w:multiLevelType w:val="multilevel"/>
+    <w:tmpl w:val="EADA2FEC"/>
+    <w:lvl w:ilvl="0">
+      <w:start w:val="1"/>
+      <w:numFmt w:val="bullet"/>
+      <w:lvlText w:val=""/>
+      <w:lvlJc w:val="left"/>
+      <w:pPr>
+        <w:tabs>
+          <w:tab w:val="num" w:pos="720"/>
+        </w:tabs>
+        <w:ind w:left="720" w:hanging="360"/>
+      </w:pPr>
+      <w:rPr>
+        <w:rFonts w:ascii="Symbol" w:hAnsi="Symbol" w:hint="default"/>
+        <w:sz w:val="20"/>
+      </w:rPr>
+    </w:lvl>
+    <w:lvl w:ilvl="1" w:tentative="1">
+      <w:start w:val="1"/>
+      <w:numFmt w:val="bullet"/>
+      <w:lvlText w:val=""/>
+      <w:lvlJc w:val="left"/>
+      <w:pPr>
+        <w:tabs>
+          <w:tab w:val="num" w:pos="1440"/>
+        </w:tabs>
+        <w:ind w:left="1440" w:hanging="360"/>
+      </w:pPr>
+      <w:rPr>
+        <w:rFonts w:ascii="Symbol" w:hAnsi="Symbol" w:hint="default"/>
+        <w:sz w:val="20"/>
+      </w:rPr>
+    </w:lvl>
+    <w:lvl w:ilvl="2" w:tentative="1">
+      <w:start w:val="1"/>
+      <w:numFmt w:val="bullet"/>
+      <w:lvlText w:val=""/>
+      <w:lvlJc w:val="left"/>
+      <w:pPr>
+        <w:tabs>
+          <w:tab w:val="num" w:pos="2160"/>
+        </w:tabs>
+        <w:ind w:left="2160" w:hanging="360"/>
+      </w:pPr>
+      <w:rPr>
+        <w:rFonts w:ascii="Symbol" w:hAnsi="Symbol" w:hint="default"/>
+        <w:sz w:val="20"/>
+      </w:rPr>
+    </w:lvl>
+    <w:lvl w:ilvl="3" w:tentative="1">
+      <w:start w:val="1"/>
+      <w:numFmt w:val="bullet"/>
+      <w:lvlText w:val=""/>
+      <w:lvlJc w:val="left"/>
+      <w:pPr>
+        <w:tabs>
+          <w:tab w:val="num" w:pos="2880"/>
+        </w:tabs>
+        <w:ind w:left="2880" w:hanging="360"/>
+      </w:pPr>
+      <w:rPr>
+        <w:rFonts w:ascii="Symbol" w:hAnsi="Symbol" w:hint="default"/>
+        <w:sz w:val="20"/>
+      </w:rPr>
+    </w:lvl>
+    <w:lvl w:ilvl="4" w:tentative="1">
+      <w:start w:val="1"/>
+      <w:numFmt w:val="bullet"/>
+      <w:lvlText w:val=""/>
+      <w:lvlJc w:val="left"/>
+      <w:pPr>
+        <w:tabs>
+          <w:tab w:val="num" w:pos="3600"/>
+        </w:tabs>
+        <w:ind w:left="3600" w:hanging="360"/>
+      </w:pPr>
+      <w:rPr>
+        <w:rFonts w:ascii="Symbol" w:hAnsi="Symbol" w:hint="default"/>
+        <w:sz w:val="20"/>
+      </w:rPr>
+    </w:lvl>
+    <w:lvl w:ilvl="5" w:tentative="1">
+      <w:start w:val="1"/>
+      <w:numFmt w:val="bullet"/>
+      <w:lvlText w:val=""/>
+      <w:lvlJc w:val="left"/>
+      <w:pPr>
+        <w:tabs>
+          <w:tab w:val="num" w:pos="4320"/>
+        </w:tabs>
+        <w:ind w:left="4320" w:hanging="360"/>
+      </w:pPr>
+      <w:rPr>
+        <w:rFonts w:ascii="Symbol" w:hAnsi="Symbol" w:hint="default"/>
+        <w:sz w:val="20"/>
+      </w:rPr>
+    </w:lvl>
+    <w:lvl w:ilvl="6" w:tentative="1">
+      <w:start w:val="1"/>
+      <w:numFmt w:val="bullet"/>
+      <w:lvlText w:val=""/>
+      <w:lvlJc w:val="left"/>
+      <w:pPr>
+        <w:tabs>
+          <w:tab w:val="num" w:pos="5040"/>
+        </w:tabs>
+        <w:ind w:left="5040" w:hanging="360"/>
+      </w:pPr>
+      <w:rPr>
+        <w:rFonts w:ascii="Symbol" w:hAnsi="Symbol" w:hint="default"/>
+        <w:sz w:val="20"/>
+      </w:rPr>
+    </w:lvl>
+    <w:lvl w:ilvl="7" w:tentative="1">
+      <w:start w:val="1"/>
+      <w:numFmt w:val="bullet"/>
+      <w:lvlText w:val=""/>
+      <w:lvlJc w:val="left"/>
+      <w:pPr>
+        <w:tabs>
+          <w:tab w:val="num" w:pos="5760"/>
+        </w:tabs>
+        <w:ind w:left="5760" w:hanging="360"/>
+      </w:pPr>
+      <w:rPr>
+        <w:rFonts w:ascii="Symbol" w:hAnsi="Symbol" w:hint="default"/>
+        <w:sz w:val="20"/>
+      </w:rPr>
+    </w:lvl>
+    <w:lvl w:ilvl="8" w:tentative="1">
+      <w:start w:val="1"/>
+      <w:numFmt w:val="bullet"/>
+      <w:lvlText w:val=""/>
+      <w:lvlJc w:val="left"/>
+      <w:pPr>
+        <w:tabs>
+          <w:tab w:val="num" w:pos="6480"/>
+        </w:tabs>
+        <w:ind w:left="6480" w:hanging="360"/>
+      </w:pPr>
+      <w:rPr>
+        <w:rFonts w:ascii="Symbol" w:hAnsi="Symbol" w:hint="default"/>
+        <w:sz w:val="20"/>
+      </w:rPr>
+    </w:lvl>
+  </w:abstractNum>
+  <w:abstractNum w:abstractNumId="3" w15:restartNumberingAfterBreak="0">
+    <w:nsid w:val="63770FCD"/>
+    <w:multiLevelType w:val="multilevel"/>
+    <w:tmpl w:val="AB0C730C"/>
+    <w:lvl w:ilvl="0">
+      <w:start w:val="1"/>
+      <w:numFmt w:val="bullet"/>
+      <w:lvlText w:val=""/>
+      <w:lvlJc w:val="left"/>
+      <w:pPr>
+        <w:tabs>
+          <w:tab w:val="num" w:pos="720"/>
+        </w:tabs>
+        <w:ind w:left="720" w:hanging="360"/>
+      </w:pPr>
+      <w:rPr>
+        <w:rFonts w:ascii="Symbol" w:hAnsi="Symbol" w:hint="default"/>
+        <w:sz w:val="20"/>
+      </w:rPr>
+    </w:lvl>
+    <w:lvl w:ilvl="1" w:tentative="1">
+      <w:start w:val="1"/>
+      <w:numFmt w:val="bullet"/>
+      <w:lvlText w:val=""/>
+      <w:lvlJc w:val="left"/>
+      <w:pPr>
+        <w:tabs>
+          <w:tab w:val="num" w:pos="1440"/>
+        </w:tabs>
+        <w:ind w:left="1440" w:hanging="360"/>
+      </w:pPr>
+      <w:rPr>
+        <w:rFonts w:ascii="Symbol" w:hAnsi="Symbol" w:hint="default"/>
+        <w:sz w:val="20"/>
+      </w:rPr>
+    </w:lvl>
+    <w:lvl w:ilvl="2" w:tentative="1">
+      <w:start w:val="1"/>
+      <w:numFmt w:val="bullet"/>
+      <w:lvlText w:val=""/>
+      <w:lvlJc w:val="left"/>
+      <w:pPr>
+        <w:tabs>
+          <w:tab w:val="num" w:pos="2160"/>
+        </w:tabs>
+        <w:ind w:left="2160" w:hanging="360"/>
+      </w:pPr>
+      <w:rPr>
+        <w:rFonts w:ascii="Symbol" w:hAnsi="Symbol" w:hint="default"/>
+        <w:sz w:val="20"/>
+      </w:rPr>
+    </w:lvl>
+    <w:lvl w:ilvl="3" w:tentative="1">
+      <w:start w:val="1"/>
+      <w:numFmt w:val="bullet"/>
+      <w:lvlText w:val=""/>
+      <w:lvlJc w:val="left"/>
+      <w:pPr>
+        <w:tabs>
+          <w:tab w:val="num" w:pos="2880"/>
+        </w:tabs>
+        <w:ind w:left="2880" w:hanging="360"/>
+      </w:pPr>
+      <w:rPr>
+        <w:rFonts w:ascii="Symbol" w:hAnsi="Symbol" w:hint="default"/>
+        <w:sz w:val="20"/>
+      </w:rPr>
+    </w:lvl>
+    <w:lvl w:ilvl="4" w:tentative="1">
+      <w:start w:val="1"/>
+      <w:numFmt w:val="bullet"/>
+      <w:lvlText w:val=""/>
+      <w:lvlJc w:val="left"/>
+      <w:pPr>
+        <w:tabs>
+          <w:tab w:val="num" w:pos="3600"/>
+        </w:tabs>
+        <w:ind w:left="3600" w:hanging="360"/>
+      </w:pPr>
+      <w:rPr>
+        <w:rFonts w:ascii="Symbol" w:hAnsi="Symbol" w:hint="default"/>
+        <w:sz w:val="20"/>
+      </w:rPr>
+    </w:lvl>
+    <w:lvl w:ilvl="5" w:tentative="1">
+      <w:start w:val="1"/>
+      <w:numFmt w:val="bullet"/>
+      <w:lvlText w:val=""/>
+      <w:lvlJc w:val="left"/>
+      <w:pPr>
+        <w:tabs>
+          <w:tab w:val="num" w:pos="4320"/>
+        </w:tabs>
+        <w:ind w:left="4320" w:hanging="360"/>
+      </w:pPr>
+      <w:rPr>
+        <w:rFonts w:ascii="Symbol" w:hAnsi="Symbol" w:hint="default"/>
+        <w:sz w:val="20"/>
+      </w:rPr>
+    </w:lvl>
+    <w:lvl w:ilvl="6" w:tentative="1">
+      <w:start w:val="1"/>
+      <w:numFmt w:val="bullet"/>
+      <w:lvlText w:val=""/>
+      <w:lvlJc w:val="left"/>
+      <w:pPr>
+        <w:tabs>
+          <w:tab w:val="num" w:pos="5040"/>
+        </w:tabs>
+        <w:ind w:left="5040" w:hanging="360"/>
+      </w:pPr>
+      <w:rPr>
+        <w:rFonts w:ascii="Symbol" w:hAnsi="Symbol" w:hint="default"/>
+        <w:sz w:val="20"/>
+      </w:rPr>
+    </w:lvl>
+    <w:lvl w:ilvl="7" w:tentative="1">
+      <w:start w:val="1"/>
+      <w:numFmt w:val="bullet"/>
+      <w:lvlText w:val=""/>
+      <w:lvlJc w:val="left"/>
+      <w:pPr>
+        <w:tabs>
+          <w:tab w:val="num" w:pos="5760"/>
+        </w:tabs>
+        <w:ind w:left="5760" w:hanging="360"/>
+      </w:pPr>
+      <w:rPr>
+        <w:rFonts w:ascii="Symbol" w:hAnsi="Symbol" w:hint="default"/>
+        <w:sz w:val="20"/>
+      </w:rPr>
+    </w:lvl>
+    <w:lvl w:ilvl="8" w:tentative="1">
+      <w:start w:val="1"/>
+      <w:numFmt w:val="bullet"/>
+      <w:lvlText w:val=""/>
+      <w:lvlJc w:val="left"/>
+      <w:pPr>
+        <w:tabs>
+          <w:tab w:val="num" w:pos="6480"/>
+        </w:tabs>
+        <w:ind w:left="6480" w:hanging="360"/>
+      </w:pPr>
+      <w:rPr>
+        <w:rFonts w:ascii="Symbol" w:hAnsi="Symbol" w:hint="default"/>
+        <w:sz w:val="20"/>
+      </w:rPr>
+    </w:lvl>
+  </w:abstractNum>
   <w:num w:numId="1">
     <w:abstractNumId w:val="0"/>
   </w:num>
   <w:num w:numId="2">
     <w:abstractNumId w:val="1"/>
+  </w:num>
+  <w:num w:numId="3">
+    <w:abstractNumId w:val="3"/>
+  </w:num>
+  <w:num w:numId="4">
+    <w:abstractNumId w:val="2"/>
   </w:num>
 </w:numbering>
 </file>
@@ -2998,6 +3598,17 @@
       <w:shd w:val="clear" w:color="auto" w:fill="E1DFDD"/>
     </w:rPr>
   </w:style>
+  <w:style w:type="character" w:styleId="Strong">
+    <w:name w:val="Strong"/>
+    <w:basedOn w:val="DefaultParagraphFont"/>
+    <w:uiPriority w:val="22"/>
+    <w:qFormat/>
+    <w:rsid w:val="00374EC7"/>
+    <w:rPr>
+      <w:b/>
+      <w:bCs/>
+    </w:rPr>
+  </w:style>
 </w:styles>
 </file>
 

</xml_diff>

<commit_message>
Git - Key points.docx
</commit_message>
<xml_diff>
--- a/Git - Key points.docx
+++ b/Git - Key points.docx
@@ -75,16 +75,56 @@
           <w:sz w:val="26"/>
           <w:szCs w:val="26"/>
         </w:rPr>
-        <w:t>Clone an existing upstream repository (copy repo url from clone button, and type "</w:t>
-      </w:r>
-      <w:r>
-        <w:rPr>
-          <w:rFonts w:ascii="Courier New" w:eastAsia="Times New Roman" w:hAnsi="Courier New" w:cs="Courier New"/>
-          <w:color w:val="313131"/>
-          <w:sz w:val="26"/>
-          <w:szCs w:val="26"/>
-        </w:rPr>
-        <w:t>git clone &lt;url&gt;</w:t>
+        <w:t xml:space="preserve">Clone an existing upstream repository (copy repo </w:t>
+      </w:r>
+      <w:proofErr w:type="spellStart"/>
+      <w:r>
+        <w:rPr>
+          <w:rFonts w:ascii="UICTFontTextStyleBody" w:eastAsia="Times New Roman" w:hAnsi="UICTFontTextStyleBody" w:cs="Times New Roman"/>
+          <w:color w:val="313131"/>
+          <w:sz w:val="26"/>
+          <w:szCs w:val="26"/>
+        </w:rPr>
+        <w:t>url</w:t>
+      </w:r>
+      <w:proofErr w:type="spellEnd"/>
+      <w:r>
+        <w:rPr>
+          <w:rFonts w:ascii="UICTFontTextStyleBody" w:eastAsia="Times New Roman" w:hAnsi="UICTFontTextStyleBody" w:cs="Times New Roman"/>
+          <w:color w:val="313131"/>
+          <w:sz w:val="26"/>
+          <w:szCs w:val="26"/>
+        </w:rPr>
+        <w:t xml:space="preserve"> from clone button, and type "</w:t>
+      </w:r>
+      <w:r>
+        <w:rPr>
+          <w:rFonts w:ascii="Courier New" w:eastAsia="Times New Roman" w:hAnsi="Courier New" w:cs="Courier New"/>
+          <w:color w:val="313131"/>
+          <w:sz w:val="26"/>
+          <w:szCs w:val="26"/>
+        </w:rPr>
+        <w:t>git clone &lt;</w:t>
+      </w:r>
+      <w:proofErr w:type="spellStart"/>
+      <w:r>
+        <w:rPr>
+          <w:rFonts w:ascii="Courier New" w:eastAsia="Times New Roman" w:hAnsi="Courier New" w:cs="Courier New"/>
+          <w:color w:val="313131"/>
+          <w:sz w:val="26"/>
+          <w:szCs w:val="26"/>
+        </w:rPr>
+        <w:t>url</w:t>
+      </w:r>
+      <w:proofErr w:type="spellEnd"/>
+      <w:r>
+        <w:rPr>
+          <w:rFonts w:ascii="Courier New" w:eastAsia="Times New Roman" w:hAnsi="Courier New" w:cs="Courier New"/>
+          <w:color w:val="313131"/>
+          <w:sz w:val="26"/>
+          <w:szCs w:val="26"/>
+        </w:rPr>
+        <w:t>&gt;</w:t>
       </w:r>
       <w:r>
         <w:rPr>
@@ -117,7 +157,27 @@
           <w:sz w:val="26"/>
           <w:szCs w:val="26"/>
         </w:rPr>
-        <w:t>The working directory is the same as the working directory in Rstudio. When we edit files we only change the files in this place.</w:t>
+        <w:t xml:space="preserve">The working directory is the same as the working directory in </w:t>
+      </w:r>
+      <w:proofErr w:type="spellStart"/>
+      <w:r>
+        <w:rPr>
+          <w:rFonts w:ascii="UICTFontTextStyleBody" w:eastAsia="Times New Roman" w:hAnsi="UICTFontTextStyleBody" w:cs="Times New Roman"/>
+          <w:color w:val="313131"/>
+          <w:sz w:val="26"/>
+          <w:szCs w:val="26"/>
+        </w:rPr>
+        <w:t>Rstudio</w:t>
+      </w:r>
+      <w:proofErr w:type="spellEnd"/>
+      <w:r>
+        <w:rPr>
+          <w:rFonts w:ascii="UICTFontTextStyleBody" w:eastAsia="Times New Roman" w:hAnsi="UICTFontTextStyleBody" w:cs="Times New Roman"/>
+          <w:color w:val="313131"/>
+          <w:sz w:val="26"/>
+          <w:szCs w:val="26"/>
+        </w:rPr>
+        <w:t>. When we edit files we only change the files in this place.</w:t>
       </w:r>
     </w:p>
     <w:p>
@@ -390,7 +450,27 @@
           <w:sz w:val="26"/>
           <w:szCs w:val="26"/>
         </w:rPr>
-        <w:t>To change everything in one shot (from upstream to working dir), use </w:t>
+        <w:t xml:space="preserve">To change everything in one shot (from upstream to working </w:t>
+      </w:r>
+      <w:proofErr w:type="spellStart"/>
+      <w:r>
+        <w:rPr>
+          <w:rFonts w:ascii="UICTFontTextStyleBody" w:eastAsia="Times New Roman" w:hAnsi="UICTFontTextStyleBody" w:cs="Times New Roman"/>
+          <w:color w:val="313131"/>
+          <w:sz w:val="26"/>
+          <w:szCs w:val="26"/>
+        </w:rPr>
+        <w:t>dir</w:t>
+      </w:r>
+      <w:proofErr w:type="spellEnd"/>
+      <w:r>
+        <w:rPr>
+          <w:rFonts w:ascii="UICTFontTextStyleBody" w:eastAsia="Times New Roman" w:hAnsi="UICTFontTextStyleBody" w:cs="Times New Roman"/>
+          <w:color w:val="313131"/>
+          <w:sz w:val="26"/>
+          <w:szCs w:val="26"/>
+        </w:rPr>
+        <w:t>), use </w:t>
       </w:r>
       <w:r>
         <w:rPr>
@@ -503,6 +583,7 @@
           <w:szCs w:val="26"/>
         </w:rPr>
       </w:pPr>
+      <w:proofErr w:type="spellStart"/>
       <w:r>
         <w:rPr>
           <w:rFonts w:ascii="Courier New" w:eastAsia="Times New Roman" w:hAnsi="Courier New" w:cs="Courier New"/>
@@ -512,6 +593,7 @@
         </w:rPr>
         <w:t>pwd</w:t>
       </w:r>
+      <w:proofErr w:type="spellEnd"/>
     </w:p>
     <w:p>
       <w:pPr>
@@ -541,14 +623,25 @@
           <w:szCs w:val="26"/>
         </w:rPr>
       </w:pPr>
-      <w:r>
-        <w:rPr>
-          <w:rFonts w:ascii="Courier New" w:eastAsia="Times New Roman" w:hAnsi="Courier New" w:cs="Courier New"/>
-          <w:color w:val="313131"/>
-          <w:sz w:val="26"/>
-          <w:szCs w:val="26"/>
-        </w:rPr>
-        <w:t>mkdir git-example</w:t>
+      <w:proofErr w:type="spellStart"/>
+      <w:r>
+        <w:rPr>
+          <w:rFonts w:ascii="Courier New" w:eastAsia="Times New Roman" w:hAnsi="Courier New" w:cs="Courier New"/>
+          <w:color w:val="313131"/>
+          <w:sz w:val="26"/>
+          <w:szCs w:val="26"/>
+        </w:rPr>
+        <w:t>mkdir</w:t>
+      </w:r>
+      <w:proofErr w:type="spellEnd"/>
+      <w:r>
+        <w:rPr>
+          <w:rFonts w:ascii="Courier New" w:eastAsia="Times New Roman" w:hAnsi="Courier New" w:cs="Courier New"/>
+          <w:color w:val="313131"/>
+          <w:sz w:val="26"/>
+          <w:szCs w:val="26"/>
+        </w:rPr>
+        <w:t xml:space="preserve"> git-example</w:t>
       </w:r>
     </w:p>
     <w:p>
@@ -1354,8 +1447,19 @@
           <w:sz w:val="26"/>
           <w:szCs w:val="26"/>
         </w:rPr>
-        <w:t>git init</w:t>
-      </w:r>
+        <w:t xml:space="preserve">git </w:t>
+      </w:r>
+      <w:proofErr w:type="spellStart"/>
+      <w:r>
+        <w:rPr>
+          <w:rFonts w:ascii="Courier New" w:eastAsia="Times New Roman" w:hAnsi="Courier New" w:cs="Courier New"/>
+          <w:color w:val="313131"/>
+          <w:sz w:val="26"/>
+          <w:szCs w:val="26"/>
+        </w:rPr>
+        <w:t>init</w:t>
+      </w:r>
+      <w:proofErr w:type="spellEnd"/>
     </w:p>
     <w:p>
       <w:pPr>
@@ -1518,7 +1622,29 @@
           <w:szCs w:val="21"/>
           <w:shd w:val="clear" w:color="auto" w:fill="FFFFFF"/>
         </w:rPr>
-        <w:t>git remote set-url origin</w:t>
+        <w:t>git remote set-</w:t>
+      </w:r>
+      <w:proofErr w:type="spellStart"/>
+      <w:r>
+        <w:rPr>
+          <w:rFonts w:ascii="Helvetica Neue" w:eastAsia="Times New Roman" w:hAnsi="Helvetica Neue" w:cs="Times New Roman"/>
+          <w:color w:val="222222"/>
+          <w:sz w:val="21"/>
+          <w:szCs w:val="21"/>
+          <w:shd w:val="clear" w:color="auto" w:fill="FFFFFF"/>
+        </w:rPr>
+        <w:t>url</w:t>
+      </w:r>
+      <w:proofErr w:type="spellEnd"/>
+      <w:r>
+        <w:rPr>
+          <w:rFonts w:ascii="Helvetica Neue" w:eastAsia="Times New Roman" w:hAnsi="Helvetica Neue" w:cs="Times New Roman"/>
+          <w:color w:val="222222"/>
+          <w:sz w:val="21"/>
+          <w:szCs w:val="21"/>
+          <w:shd w:val="clear" w:color="auto" w:fill="FFFFFF"/>
+        </w:rPr>
+        <w:t xml:space="preserve"> origin</w:t>
       </w:r>
     </w:p>
     <w:p>
@@ -1825,8 +1951,19 @@
           <w:sz w:val="26"/>
           <w:szCs w:val="26"/>
         </w:rPr>
-        <w:t>git init</w:t>
-      </w:r>
+        <w:t xml:space="preserve">git </w:t>
+      </w:r>
+      <w:proofErr w:type="spellStart"/>
+      <w:r>
+        <w:rPr>
+          <w:rFonts w:ascii="Courier New" w:eastAsia="Times New Roman" w:hAnsi="Courier New" w:cs="Courier New"/>
+          <w:color w:val="313131"/>
+          <w:sz w:val="26"/>
+          <w:szCs w:val="26"/>
+        </w:rPr>
+        <w:t>init</w:t>
+      </w:r>
+      <w:proofErr w:type="spellEnd"/>
       <w:r>
         <w:rPr>
           <w:rFonts w:ascii="UICTFontTextStyleBody" w:eastAsia="Times New Roman" w:hAnsi="UICTFontTextStyleBody" w:cs="Times New Roman"/>
@@ -1975,8 +2112,19 @@
           <w:sz w:val="26"/>
           <w:szCs w:val="26"/>
         </w:rPr>
-        <w:t>ls -lart</w:t>
-      </w:r>
+        <w:t>ls -</w:t>
+      </w:r>
+      <w:proofErr w:type="spellStart"/>
+      <w:r>
+        <w:rPr>
+          <w:rFonts w:ascii="Courier New" w:eastAsia="Times New Roman" w:hAnsi="Courier New" w:cs="Courier New"/>
+          <w:color w:val="313131"/>
+          <w:sz w:val="26"/>
+          <w:szCs w:val="26"/>
+        </w:rPr>
+        <w:t>lart</w:t>
+      </w:r>
+      <w:proofErr w:type="spellEnd"/>
       <w:r>
         <w:rPr>
           <w:rFonts w:ascii="UICTFontTextStyleBody" w:eastAsia="Times New Roman" w:hAnsi="UICTFontTextStyleBody" w:cs="Times New Roman"/>
@@ -1985,6 +2133,15 @@
           <w:szCs w:val="26"/>
         </w:rPr>
         <w:t>: Shows more information for all files in reverse chronological order.</w:t>
+      </w:r>
+      <w:r>
+        <w:rPr>
+          <w:rFonts w:ascii="UICTFontTextStyleBody" w:eastAsia="Times New Roman" w:hAnsi="UICTFontTextStyleBody" w:cs="Times New Roman"/>
+          <w:color w:val="313131"/>
+          <w:sz w:val="26"/>
+          <w:szCs w:val="26"/>
+        </w:rPr>
+        <w:t xml:space="preserve"> You can combine any valid arguments</w:t>
       </w:r>
     </w:p>
     <w:p>
@@ -2181,16 +2338,56 @@
           <w:sz w:val="26"/>
           <w:szCs w:val="26"/>
         </w:rPr>
-        <w:t>). Also useful when listing files with many files (e.g </w:t>
-      </w:r>
-      <w:r>
-        <w:rPr>
-          <w:rFonts w:ascii="Courier New" w:eastAsia="Times New Roman" w:hAnsi="Courier New" w:cs="Courier New"/>
-          <w:color w:val="313131"/>
-          <w:sz w:val="26"/>
-          <w:szCs w:val="26"/>
-        </w:rPr>
-        <w:t>ls -lart | less</w:t>
+        <w:t>). Also useful when listing files with many files (</w:t>
+      </w:r>
+      <w:proofErr w:type="spellStart"/>
+      <w:r>
+        <w:rPr>
+          <w:rFonts w:ascii="UICTFontTextStyleBody" w:eastAsia="Times New Roman" w:hAnsi="UICTFontTextStyleBody" w:cs="Times New Roman"/>
+          <w:color w:val="313131"/>
+          <w:sz w:val="26"/>
+          <w:szCs w:val="26"/>
+        </w:rPr>
+        <w:t>e.g</w:t>
+      </w:r>
+      <w:proofErr w:type="spellEnd"/>
+      <w:r>
+        <w:rPr>
+          <w:rFonts w:ascii="UICTFontTextStyleBody" w:eastAsia="Times New Roman" w:hAnsi="UICTFontTextStyleBody" w:cs="Times New Roman"/>
+          <w:color w:val="313131"/>
+          <w:sz w:val="26"/>
+          <w:szCs w:val="26"/>
+        </w:rPr>
+        <w:t> </w:t>
+      </w:r>
+      <w:r>
+        <w:rPr>
+          <w:rFonts w:ascii="Courier New" w:eastAsia="Times New Roman" w:hAnsi="Courier New" w:cs="Courier New"/>
+          <w:color w:val="313131"/>
+          <w:sz w:val="26"/>
+          <w:szCs w:val="26"/>
+        </w:rPr>
+        <w:t>ls -</w:t>
+      </w:r>
+      <w:proofErr w:type="spellStart"/>
+      <w:r>
+        <w:rPr>
+          <w:rFonts w:ascii="Courier New" w:eastAsia="Times New Roman" w:hAnsi="Courier New" w:cs="Courier New"/>
+          <w:color w:val="313131"/>
+          <w:sz w:val="26"/>
+          <w:szCs w:val="26"/>
+        </w:rPr>
+        <w:t>lart</w:t>
+      </w:r>
+      <w:proofErr w:type="spellEnd"/>
+      <w:r>
+        <w:rPr>
+          <w:rFonts w:ascii="Courier New" w:eastAsia="Times New Roman" w:hAnsi="Courier New" w:cs="Courier New"/>
+          <w:color w:val="313131"/>
+          <w:sz w:val="26"/>
+          <w:szCs w:val="26"/>
+        </w:rPr>
+        <w:t xml:space="preserve"> | less</w:t>
       </w:r>
       <w:r>
         <w:rPr>
@@ -2430,6 +2627,17 @@
         </w:rPr>
         <w:t> wild card can be dangerous. There are combinations of these commands that will erase your entire file system without asking you for confirmation. Make sure you understand how it works before using this wild card with the rm command.</w:t>
       </w:r>
+    </w:p>
+    <w:p>
+      <w:pPr>
+        <w:spacing w:before="100" w:beforeAutospacing="1" w:after="170" w:line="336" w:lineRule="atLeast"/>
+        <w:rPr>
+          <w:rFonts w:ascii="UICTFontTextStyleBody" w:eastAsia="Times New Roman" w:hAnsi="UICTFontTextStyleBody" w:cs="Times New Roman"/>
+          <w:color w:val="313131"/>
+          <w:sz w:val="26"/>
+          <w:szCs w:val="26"/>
+        </w:rPr>
+      </w:pPr>
     </w:p>
     <w:p/>
     <w:sectPr>

</xml_diff>

<commit_message>
Final notes for UNIX commands
</commit_message>
<xml_diff>
--- a/Git - Key points.docx
+++ b/Git - Key points.docx
@@ -2638,6 +2638,1120 @@
           <w:szCs w:val="26"/>
         </w:rPr>
       </w:pPr>
+      <w:r>
+        <w:rPr>
+          <w:rFonts w:ascii="UICTFontTextStyleBody" w:eastAsia="Times New Roman" w:hAnsi="UICTFontTextStyleBody" w:cs="Times New Roman"/>
+          <w:color w:val="313131"/>
+          <w:sz w:val="26"/>
+          <w:szCs w:val="26"/>
+        </w:rPr>
+        <w:t xml:space="preserve">SHELL </w:t>
+      </w:r>
+      <w:proofErr w:type="spellStart"/>
+      <w:r>
+        <w:rPr>
+          <w:rFonts w:ascii="UICTFontTextStyleBody" w:eastAsia="Times New Roman" w:hAnsi="UICTFontTextStyleBody" w:cs="Times New Roman"/>
+          <w:color w:val="313131"/>
+          <w:sz w:val="26"/>
+          <w:szCs w:val="26"/>
+        </w:rPr>
+        <w:t>explaination</w:t>
+      </w:r>
+      <w:proofErr w:type="spellEnd"/>
+    </w:p>
+    <w:p>
+      <w:pPr>
+        <w:numPr>
+          <w:ilvl w:val="0"/>
+          <w:numId w:val="5"/>
+        </w:numPr>
+        <w:spacing w:before="100" w:beforeAutospacing="1" w:after="170" w:line="336" w:lineRule="atLeast"/>
+        <w:rPr>
+          <w:rFonts w:ascii="UICTFontTextStyleBody" w:eastAsia="Times New Roman" w:hAnsi="UICTFontTextStyleBody" w:cs="Times New Roman"/>
+          <w:color w:val="313131"/>
+          <w:sz w:val="26"/>
+          <w:szCs w:val="26"/>
+        </w:rPr>
+      </w:pPr>
+      <w:r>
+        <w:rPr>
+          <w:rFonts w:ascii="UICTFontTextStyleBody" w:eastAsia="Times New Roman" w:hAnsi="UICTFontTextStyleBody" w:cs="Times New Roman"/>
+          <w:color w:val="313131"/>
+          <w:sz w:val="26"/>
+          <w:szCs w:val="26"/>
+        </w:rPr>
+        <w:t>In Unix, variables are distinguished from other entities by adding a </w:t>
+      </w:r>
+      <w:r>
+        <w:rPr>
+          <w:rFonts w:ascii="Courier New" w:eastAsia="Times New Roman" w:hAnsi="Courier New" w:cs="Courier New"/>
+          <w:color w:val="313131"/>
+          <w:sz w:val="26"/>
+          <w:szCs w:val="26"/>
+        </w:rPr>
+        <w:t>$</w:t>
+      </w:r>
+      <w:r>
+        <w:rPr>
+          <w:rFonts w:ascii="UICTFontTextStyleBody" w:eastAsia="Times New Roman" w:hAnsi="UICTFontTextStyleBody" w:cs="Times New Roman"/>
+          <w:color w:val="313131"/>
+          <w:sz w:val="26"/>
+          <w:szCs w:val="26"/>
+        </w:rPr>
+        <w:t> in front. For example, the home directory is stored in </w:t>
+      </w:r>
+      <w:r>
+        <w:rPr>
+          <w:rFonts w:ascii="Courier New" w:eastAsia="Times New Roman" w:hAnsi="Courier New" w:cs="Courier New"/>
+          <w:color w:val="313131"/>
+          <w:sz w:val="26"/>
+          <w:szCs w:val="26"/>
+        </w:rPr>
+        <w:t>$HOME</w:t>
+      </w:r>
+      <w:r>
+        <w:rPr>
+          <w:rFonts w:ascii="UICTFontTextStyleBody" w:eastAsia="Times New Roman" w:hAnsi="UICTFontTextStyleBody" w:cs="Times New Roman"/>
+          <w:color w:val="313131"/>
+          <w:sz w:val="26"/>
+          <w:szCs w:val="26"/>
+        </w:rPr>
+        <w:t>.</w:t>
+      </w:r>
+    </w:p>
+    <w:p>
+      <w:pPr>
+        <w:numPr>
+          <w:ilvl w:val="0"/>
+          <w:numId w:val="5"/>
+        </w:numPr>
+        <w:spacing w:before="100" w:beforeAutospacing="1" w:after="170" w:line="336" w:lineRule="atLeast"/>
+        <w:rPr>
+          <w:rFonts w:ascii="UICTFontTextStyleBody" w:eastAsia="Times New Roman" w:hAnsi="UICTFontTextStyleBody" w:cs="Times New Roman"/>
+          <w:color w:val="313131"/>
+          <w:sz w:val="26"/>
+          <w:szCs w:val="26"/>
+        </w:rPr>
+      </w:pPr>
+      <w:r>
+        <w:rPr>
+          <w:rFonts w:ascii="UICTFontTextStyleBody" w:eastAsia="Times New Roman" w:hAnsi="UICTFontTextStyleBody" w:cs="Times New Roman"/>
+          <w:color w:val="313131"/>
+          <w:sz w:val="26"/>
+          <w:szCs w:val="26"/>
+        </w:rPr>
+        <w:t>See home directory: echo </w:t>
+      </w:r>
+      <w:r>
+        <w:rPr>
+          <w:rFonts w:ascii="Courier New" w:eastAsia="Times New Roman" w:hAnsi="Courier New" w:cs="Courier New"/>
+          <w:color w:val="313131"/>
+          <w:sz w:val="26"/>
+          <w:szCs w:val="26"/>
+        </w:rPr>
+        <w:t>$HOME</w:t>
+      </w:r>
+    </w:p>
+    <w:p>
+      <w:pPr>
+        <w:numPr>
+          <w:ilvl w:val="0"/>
+          <w:numId w:val="5"/>
+        </w:numPr>
+        <w:spacing w:before="100" w:beforeAutospacing="1" w:after="170" w:line="336" w:lineRule="atLeast"/>
+        <w:rPr>
+          <w:rFonts w:ascii="UICTFontTextStyleBody" w:eastAsia="Times New Roman" w:hAnsi="UICTFontTextStyleBody" w:cs="Times New Roman"/>
+          <w:color w:val="313131"/>
+          <w:sz w:val="26"/>
+          <w:szCs w:val="26"/>
+        </w:rPr>
+      </w:pPr>
+      <w:r>
+        <w:rPr>
+          <w:rFonts w:ascii="UICTFontTextStyleBody" w:eastAsia="Times New Roman" w:hAnsi="UICTFontTextStyleBody" w:cs="Times New Roman"/>
+          <w:color w:val="313131"/>
+          <w:sz w:val="26"/>
+          <w:szCs w:val="26"/>
+        </w:rPr>
+        <w:t>See them all: </w:t>
+      </w:r>
+      <w:r>
+        <w:rPr>
+          <w:rFonts w:ascii="Courier New" w:eastAsia="Times New Roman" w:hAnsi="Courier New" w:cs="Courier New"/>
+          <w:color w:val="313131"/>
+          <w:sz w:val="26"/>
+          <w:szCs w:val="26"/>
+        </w:rPr>
+        <w:t>env   </w:t>
+      </w:r>
+    </w:p>
+    <w:p>
+      <w:pPr>
+        <w:numPr>
+          <w:ilvl w:val="0"/>
+          <w:numId w:val="5"/>
+        </w:numPr>
+        <w:spacing w:before="100" w:beforeAutospacing="1" w:after="170" w:line="336" w:lineRule="atLeast"/>
+        <w:rPr>
+          <w:rFonts w:ascii="UICTFontTextStyleBody" w:eastAsia="Times New Roman" w:hAnsi="UICTFontTextStyleBody" w:cs="Times New Roman"/>
+          <w:color w:val="313131"/>
+          <w:sz w:val="26"/>
+          <w:szCs w:val="26"/>
+        </w:rPr>
+      </w:pPr>
+      <w:r>
+        <w:rPr>
+          <w:rFonts w:ascii="UICTFontTextStyleBody" w:eastAsia="Times New Roman" w:hAnsi="UICTFontTextStyleBody" w:cs="Times New Roman"/>
+          <w:color w:val="313131"/>
+          <w:sz w:val="26"/>
+          <w:szCs w:val="26"/>
+        </w:rPr>
+        <w:t>See what shell is being used: </w:t>
+      </w:r>
+      <w:r>
+        <w:rPr>
+          <w:rFonts w:ascii="Courier New" w:eastAsia="Times New Roman" w:hAnsi="Courier New" w:cs="Courier New"/>
+          <w:color w:val="313131"/>
+          <w:sz w:val="26"/>
+          <w:szCs w:val="26"/>
+        </w:rPr>
+        <w:t>echo $SHELL</w:t>
+      </w:r>
+      <w:r>
+        <w:rPr>
+          <w:rFonts w:ascii="UICTFontTextStyleBody" w:eastAsia="Times New Roman" w:hAnsi="UICTFontTextStyleBody" w:cs="Times New Roman"/>
+          <w:color w:val="313131"/>
+          <w:sz w:val="26"/>
+          <w:szCs w:val="26"/>
+        </w:rPr>
+        <w:t> (most common shell is </w:t>
+      </w:r>
+      <w:r>
+        <w:rPr>
+          <w:rFonts w:ascii="Courier New" w:eastAsia="Times New Roman" w:hAnsi="Courier New" w:cs="Courier New"/>
+          <w:color w:val="313131"/>
+          <w:sz w:val="26"/>
+          <w:szCs w:val="26"/>
+        </w:rPr>
+        <w:t>bash</w:t>
+      </w:r>
+      <w:r>
+        <w:rPr>
+          <w:rFonts w:ascii="UICTFontTextStyleBody" w:eastAsia="Times New Roman" w:hAnsi="UICTFontTextStyleBody" w:cs="Times New Roman"/>
+          <w:color w:val="313131"/>
+          <w:sz w:val="26"/>
+          <w:szCs w:val="26"/>
+        </w:rPr>
+        <w:t>)</w:t>
+      </w:r>
+    </w:p>
+    <w:p>
+      <w:pPr>
+        <w:numPr>
+          <w:ilvl w:val="0"/>
+          <w:numId w:val="5"/>
+        </w:numPr>
+        <w:spacing w:before="100" w:beforeAutospacing="1" w:after="170" w:line="336" w:lineRule="atLeast"/>
+        <w:rPr>
+          <w:rFonts w:ascii="UICTFontTextStyleBody" w:eastAsia="Times New Roman" w:hAnsi="UICTFontTextStyleBody" w:cs="Times New Roman"/>
+          <w:color w:val="313131"/>
+          <w:sz w:val="26"/>
+          <w:szCs w:val="26"/>
+        </w:rPr>
+      </w:pPr>
+      <w:r>
+        <w:rPr>
+          <w:rFonts w:ascii="UICTFontTextStyleBody" w:eastAsia="Times New Roman" w:hAnsi="UICTFontTextStyleBody" w:cs="Times New Roman"/>
+          <w:color w:val="313131"/>
+          <w:sz w:val="26"/>
+          <w:szCs w:val="26"/>
+        </w:rPr>
+        <w:t>Change environmental variables: (</w:t>
+      </w:r>
+      <w:r>
+        <w:rPr>
+          <w:rFonts w:ascii="UICTFontTextStyleBody" w:eastAsia="Times New Roman" w:hAnsi="UICTFontTextStyleBody" w:cs="Times New Roman"/>
+          <w:i/>
+          <w:iCs/>
+          <w:color w:val="313131"/>
+          <w:sz w:val="26"/>
+          <w:szCs w:val="26"/>
+        </w:rPr>
+        <w:t>Don’t actually run this command though!</w:t>
+      </w:r>
+      <w:r>
+        <w:rPr>
+          <w:rFonts w:ascii="UICTFontTextStyleBody" w:eastAsia="Times New Roman" w:hAnsi="UICTFontTextStyleBody" w:cs="Times New Roman"/>
+          <w:color w:val="313131"/>
+          <w:sz w:val="26"/>
+          <w:szCs w:val="26"/>
+        </w:rPr>
+        <w:t>) </w:t>
+      </w:r>
+      <w:r>
+        <w:rPr>
+          <w:rFonts w:ascii="Courier New" w:eastAsia="Times New Roman" w:hAnsi="Courier New" w:cs="Courier New"/>
+          <w:color w:val="313131"/>
+          <w:sz w:val="26"/>
+          <w:szCs w:val="26"/>
+        </w:rPr>
+        <w:t>export PATH = /</w:t>
+      </w:r>
+      <w:proofErr w:type="spellStart"/>
+      <w:r>
+        <w:rPr>
+          <w:rFonts w:ascii="Courier New" w:eastAsia="Times New Roman" w:hAnsi="Courier New" w:cs="Courier New"/>
+          <w:color w:val="313131"/>
+          <w:sz w:val="26"/>
+          <w:szCs w:val="26"/>
+        </w:rPr>
+        <w:t>usr</w:t>
+      </w:r>
+      <w:proofErr w:type="spellEnd"/>
+      <w:r>
+        <w:rPr>
+          <w:rFonts w:ascii="Courier New" w:eastAsia="Times New Roman" w:hAnsi="Courier New" w:cs="Courier New"/>
+          <w:color w:val="313131"/>
+          <w:sz w:val="26"/>
+          <w:szCs w:val="26"/>
+        </w:rPr>
+        <w:t>/bin/</w:t>
+      </w:r>
+    </w:p>
+    <w:p/>
+    <w:p>
+      <w:pPr>
+        <w:numPr>
+          <w:ilvl w:val="0"/>
+          <w:numId w:val="6"/>
+        </w:numPr>
+        <w:spacing w:before="100" w:beforeAutospacing="1" w:after="170" w:line="336" w:lineRule="atLeast"/>
+        <w:rPr>
+          <w:rFonts w:ascii="UICTFontTextStyleBody" w:eastAsia="Times New Roman" w:hAnsi="UICTFontTextStyleBody" w:cs="Times New Roman"/>
+          <w:color w:val="313131"/>
+          <w:sz w:val="26"/>
+          <w:szCs w:val="26"/>
+        </w:rPr>
+      </w:pPr>
+      <w:r>
+        <w:rPr>
+          <w:rFonts w:ascii="UICTFontTextStyleBody" w:eastAsia="Times New Roman" w:hAnsi="UICTFontTextStyleBody" w:cs="Times New Roman"/>
+          <w:color w:val="313131"/>
+          <w:sz w:val="26"/>
+          <w:szCs w:val="26"/>
+        </w:rPr>
+        <w:t>In Unix, all programs are files. They are called executables. So, </w:t>
+      </w:r>
+      <w:r>
+        <w:rPr>
+          <w:rFonts w:ascii="Courier New" w:eastAsia="Times New Roman" w:hAnsi="Courier New" w:cs="Courier New"/>
+          <w:color w:val="313131"/>
+          <w:sz w:val="26"/>
+          <w:szCs w:val="26"/>
+        </w:rPr>
+        <w:t>ls</w:t>
+      </w:r>
+      <w:r>
+        <w:rPr>
+          <w:rFonts w:ascii="UICTFontTextStyleBody" w:eastAsia="Times New Roman" w:hAnsi="UICTFontTextStyleBody" w:cs="Times New Roman"/>
+          <w:color w:val="313131"/>
+          <w:sz w:val="26"/>
+          <w:szCs w:val="26"/>
+        </w:rPr>
+        <w:t>, </w:t>
+      </w:r>
+      <w:r>
+        <w:rPr>
+          <w:rFonts w:ascii="Courier New" w:eastAsia="Times New Roman" w:hAnsi="Courier New" w:cs="Courier New"/>
+          <w:color w:val="313131"/>
+          <w:sz w:val="26"/>
+          <w:szCs w:val="26"/>
+        </w:rPr>
+        <w:t>mv</w:t>
+      </w:r>
+      <w:r>
+        <w:rPr>
+          <w:rFonts w:ascii="UICTFontTextStyleBody" w:eastAsia="Times New Roman" w:hAnsi="UICTFontTextStyleBody" w:cs="Times New Roman"/>
+          <w:color w:val="313131"/>
+          <w:sz w:val="26"/>
+          <w:szCs w:val="26"/>
+        </w:rPr>
+        <w:t>, and </w:t>
+      </w:r>
+      <w:r>
+        <w:rPr>
+          <w:rFonts w:ascii="Courier New" w:eastAsia="Times New Roman" w:hAnsi="Courier New" w:cs="Courier New"/>
+          <w:color w:val="313131"/>
+          <w:sz w:val="26"/>
+          <w:szCs w:val="26"/>
+        </w:rPr>
+        <w:t>git</w:t>
+      </w:r>
+      <w:r>
+        <w:rPr>
+          <w:rFonts w:ascii="UICTFontTextStyleBody" w:eastAsia="Times New Roman" w:hAnsi="UICTFontTextStyleBody" w:cs="Times New Roman"/>
+          <w:color w:val="313131"/>
+          <w:sz w:val="26"/>
+          <w:szCs w:val="26"/>
+        </w:rPr>
+        <w:t> are all files.</w:t>
+      </w:r>
+    </w:p>
+    <w:p>
+      <w:pPr>
+        <w:numPr>
+          <w:ilvl w:val="0"/>
+          <w:numId w:val="6"/>
+        </w:numPr>
+        <w:spacing w:before="100" w:beforeAutospacing="1" w:after="170" w:line="336" w:lineRule="atLeast"/>
+        <w:rPr>
+          <w:rFonts w:ascii="UICTFontTextStyleBody" w:eastAsia="Times New Roman" w:hAnsi="UICTFontTextStyleBody" w:cs="Times New Roman"/>
+          <w:color w:val="313131"/>
+          <w:sz w:val="26"/>
+          <w:szCs w:val="26"/>
+        </w:rPr>
+      </w:pPr>
+      <w:r>
+        <w:rPr>
+          <w:rFonts w:ascii="UICTFontTextStyleBody" w:eastAsia="Times New Roman" w:hAnsi="UICTFontTextStyleBody" w:cs="Times New Roman"/>
+          <w:color w:val="313131"/>
+          <w:sz w:val="26"/>
+          <w:szCs w:val="26"/>
+        </w:rPr>
+        <w:t>To find where these program files are, use which. For example, </w:t>
+      </w:r>
+      <w:r>
+        <w:rPr>
+          <w:rFonts w:ascii="Courier New" w:eastAsia="Times New Roman" w:hAnsi="Courier New" w:cs="Courier New"/>
+          <w:color w:val="313131"/>
+          <w:sz w:val="26"/>
+          <w:szCs w:val="26"/>
+        </w:rPr>
+        <w:t>which git</w:t>
+      </w:r>
+      <w:r>
+        <w:rPr>
+          <w:rFonts w:ascii="UICTFontTextStyleBody" w:eastAsia="Times New Roman" w:hAnsi="UICTFontTextStyleBody" w:cs="Times New Roman"/>
+          <w:color w:val="313131"/>
+          <w:sz w:val="26"/>
+          <w:szCs w:val="26"/>
+        </w:rPr>
+        <w:t> would return </w:t>
+      </w:r>
+      <w:r>
+        <w:rPr>
+          <w:rFonts w:ascii="Courier New" w:eastAsia="Times New Roman" w:hAnsi="Courier New" w:cs="Courier New"/>
+          <w:color w:val="313131"/>
+          <w:sz w:val="26"/>
+          <w:szCs w:val="26"/>
+        </w:rPr>
+        <w:t>/</w:t>
+      </w:r>
+      <w:proofErr w:type="spellStart"/>
+      <w:r>
+        <w:rPr>
+          <w:rFonts w:ascii="Courier New" w:eastAsia="Times New Roman" w:hAnsi="Courier New" w:cs="Courier New"/>
+          <w:color w:val="313131"/>
+          <w:sz w:val="26"/>
+          <w:szCs w:val="26"/>
+        </w:rPr>
+        <w:t>usr</w:t>
+      </w:r>
+      <w:proofErr w:type="spellEnd"/>
+      <w:r>
+        <w:rPr>
+          <w:rFonts w:ascii="Courier New" w:eastAsia="Times New Roman" w:hAnsi="Courier New" w:cs="Courier New"/>
+          <w:color w:val="313131"/>
+          <w:sz w:val="26"/>
+          <w:szCs w:val="26"/>
+        </w:rPr>
+        <w:t>/bin/git</w:t>
+      </w:r>
+      <w:r>
+        <w:rPr>
+          <w:rFonts w:ascii="UICTFontTextStyleBody" w:eastAsia="Times New Roman" w:hAnsi="UICTFontTextStyleBody" w:cs="Times New Roman"/>
+          <w:color w:val="313131"/>
+          <w:sz w:val="26"/>
+          <w:szCs w:val="26"/>
+        </w:rPr>
+        <w:t>.</w:t>
+      </w:r>
+    </w:p>
+    <w:p>
+      <w:pPr>
+        <w:numPr>
+          <w:ilvl w:val="0"/>
+          <w:numId w:val="6"/>
+        </w:numPr>
+        <w:spacing w:before="100" w:beforeAutospacing="1" w:after="170" w:line="336" w:lineRule="atLeast"/>
+        <w:rPr>
+          <w:rFonts w:ascii="UICTFontTextStyleBody" w:eastAsia="Times New Roman" w:hAnsi="UICTFontTextStyleBody" w:cs="Times New Roman"/>
+          <w:color w:val="313131"/>
+          <w:sz w:val="26"/>
+          <w:szCs w:val="26"/>
+        </w:rPr>
+      </w:pPr>
+      <w:r>
+        <w:rPr>
+          <w:rFonts w:ascii="UICTFontTextStyleBody" w:eastAsia="Times New Roman" w:hAnsi="UICTFontTextStyleBody" w:cs="Times New Roman"/>
+          <w:color w:val="313131"/>
+          <w:sz w:val="26"/>
+          <w:szCs w:val="26"/>
+        </w:rPr>
+        <w:lastRenderedPageBreak/>
+        <w:t>Type </w:t>
+      </w:r>
+      <w:r>
+        <w:rPr>
+          <w:rFonts w:ascii="Courier New" w:eastAsia="Times New Roman" w:hAnsi="Courier New" w:cs="Courier New"/>
+          <w:color w:val="313131"/>
+          <w:sz w:val="26"/>
+          <w:szCs w:val="26"/>
+        </w:rPr>
+        <w:t>ls /</w:t>
+      </w:r>
+      <w:proofErr w:type="spellStart"/>
+      <w:r>
+        <w:rPr>
+          <w:rFonts w:ascii="Courier New" w:eastAsia="Times New Roman" w:hAnsi="Courier New" w:cs="Courier New"/>
+          <w:color w:val="313131"/>
+          <w:sz w:val="26"/>
+          <w:szCs w:val="26"/>
+        </w:rPr>
+        <w:t>usr</w:t>
+      </w:r>
+      <w:proofErr w:type="spellEnd"/>
+      <w:r>
+        <w:rPr>
+          <w:rFonts w:ascii="Courier New" w:eastAsia="Times New Roman" w:hAnsi="Courier New" w:cs="Courier New"/>
+          <w:color w:val="313131"/>
+          <w:sz w:val="26"/>
+          <w:szCs w:val="26"/>
+        </w:rPr>
+        <w:t>/bin</w:t>
+      </w:r>
+      <w:r>
+        <w:rPr>
+          <w:rFonts w:ascii="UICTFontTextStyleBody" w:eastAsia="Times New Roman" w:hAnsi="UICTFontTextStyleBody" w:cs="Times New Roman"/>
+          <w:color w:val="313131"/>
+          <w:sz w:val="26"/>
+          <w:szCs w:val="26"/>
+        </w:rPr>
+        <w:t> to see several executable files. There are other directories that hold program files (e.g. Application directory for Mac or Program Files directory in Windows).</w:t>
+      </w:r>
+    </w:p>
+    <w:p>
+      <w:pPr>
+        <w:numPr>
+          <w:ilvl w:val="0"/>
+          <w:numId w:val="6"/>
+        </w:numPr>
+        <w:spacing w:before="100" w:beforeAutospacing="1" w:after="170" w:line="336" w:lineRule="atLeast"/>
+        <w:rPr>
+          <w:rFonts w:ascii="UICTFontTextStyleBody" w:eastAsia="Times New Roman" w:hAnsi="UICTFontTextStyleBody" w:cs="Times New Roman"/>
+          <w:color w:val="313131"/>
+          <w:sz w:val="26"/>
+          <w:szCs w:val="26"/>
+        </w:rPr>
+      </w:pPr>
+      <w:r>
+        <w:rPr>
+          <w:rFonts w:ascii="UICTFontTextStyleBody" w:eastAsia="Times New Roman" w:hAnsi="UICTFontTextStyleBody" w:cs="Times New Roman"/>
+          <w:color w:val="313131"/>
+          <w:sz w:val="26"/>
+          <w:szCs w:val="26"/>
+        </w:rPr>
+        <w:t>Type </w:t>
+      </w:r>
+      <w:r>
+        <w:rPr>
+          <w:rFonts w:ascii="Courier New" w:eastAsia="Times New Roman" w:hAnsi="Courier New" w:cs="Courier New"/>
+          <w:color w:val="313131"/>
+          <w:sz w:val="26"/>
+          <w:szCs w:val="26"/>
+        </w:rPr>
+        <w:t>echo $PATH</w:t>
+      </w:r>
+      <w:r>
+        <w:rPr>
+          <w:rFonts w:ascii="UICTFontTextStyleBody" w:eastAsia="Times New Roman" w:hAnsi="UICTFontTextStyleBody" w:cs="Times New Roman"/>
+          <w:color w:val="313131"/>
+          <w:sz w:val="26"/>
+          <w:szCs w:val="26"/>
+        </w:rPr>
+        <w:t> to see a list of directories separated by "</w:t>
+      </w:r>
+      <w:r>
+        <w:rPr>
+          <w:rFonts w:ascii="Courier New" w:eastAsia="Times New Roman" w:hAnsi="Courier New" w:cs="Courier New"/>
+          <w:color w:val="313131"/>
+          <w:sz w:val="26"/>
+          <w:szCs w:val="26"/>
+        </w:rPr>
+        <w:t>:"</w:t>
+      </w:r>
+      <w:r>
+        <w:rPr>
+          <w:rFonts w:ascii="UICTFontTextStyleBody" w:eastAsia="Times New Roman" w:hAnsi="UICTFontTextStyleBody" w:cs="Times New Roman"/>
+          <w:color w:val="313131"/>
+          <w:sz w:val="26"/>
+          <w:szCs w:val="26"/>
+        </w:rPr>
+        <w:t>.</w:t>
+      </w:r>
+    </w:p>
+    <w:p>
+      <w:pPr>
+        <w:numPr>
+          <w:ilvl w:val="0"/>
+          <w:numId w:val="6"/>
+        </w:numPr>
+        <w:spacing w:before="100" w:beforeAutospacing="1" w:after="170" w:line="336" w:lineRule="atLeast"/>
+        <w:rPr>
+          <w:rFonts w:ascii="UICTFontTextStyleBody" w:eastAsia="Times New Roman" w:hAnsi="UICTFontTextStyleBody" w:cs="Times New Roman"/>
+          <w:color w:val="313131"/>
+          <w:sz w:val="26"/>
+          <w:szCs w:val="26"/>
+        </w:rPr>
+      </w:pPr>
+      <w:r>
+        <w:rPr>
+          <w:rFonts w:ascii="UICTFontTextStyleBody" w:eastAsia="Times New Roman" w:hAnsi="UICTFontTextStyleBody" w:cs="Times New Roman"/>
+          <w:color w:val="313131"/>
+          <w:sz w:val="26"/>
+          <w:szCs w:val="26"/>
+        </w:rPr>
+        <w:t>Type the full path to run the user-created executables (</w:t>
+      </w:r>
+      <w:proofErr w:type="spellStart"/>
+      <w:r>
+        <w:rPr>
+          <w:rFonts w:ascii="UICTFontTextStyleBody" w:eastAsia="Times New Roman" w:hAnsi="UICTFontTextStyleBody" w:cs="Times New Roman"/>
+          <w:color w:val="313131"/>
+          <w:sz w:val="26"/>
+          <w:szCs w:val="26"/>
+        </w:rPr>
+        <w:t>e.g</w:t>
+      </w:r>
+      <w:proofErr w:type="spellEnd"/>
+      <w:r>
+        <w:rPr>
+          <w:rFonts w:ascii="UICTFontTextStyleBody" w:eastAsia="Times New Roman" w:hAnsi="UICTFontTextStyleBody" w:cs="Times New Roman"/>
+          <w:color w:val="313131"/>
+          <w:sz w:val="26"/>
+          <w:szCs w:val="26"/>
+        </w:rPr>
+        <w:t> </w:t>
+      </w:r>
+      <w:r>
+        <w:rPr>
+          <w:rFonts w:ascii="Courier New" w:eastAsia="Times New Roman" w:hAnsi="Courier New" w:cs="Courier New"/>
+          <w:color w:val="313131"/>
+          <w:sz w:val="26"/>
+          <w:szCs w:val="26"/>
+        </w:rPr>
+        <w:t>./my-ls</w:t>
+      </w:r>
+      <w:r>
+        <w:rPr>
+          <w:rFonts w:ascii="UICTFontTextStyleBody" w:eastAsia="Times New Roman" w:hAnsi="UICTFontTextStyleBody" w:cs="Times New Roman"/>
+          <w:color w:val="313131"/>
+          <w:sz w:val="26"/>
+          <w:szCs w:val="26"/>
+        </w:rPr>
+        <w:t>).</w:t>
+      </w:r>
+    </w:p>
+    <w:p>
+      <w:pPr>
+        <w:numPr>
+          <w:ilvl w:val="0"/>
+          <w:numId w:val="6"/>
+        </w:numPr>
+        <w:spacing w:before="100" w:beforeAutospacing="1" w:after="170" w:line="336" w:lineRule="atLeast"/>
+        <w:rPr>
+          <w:rFonts w:ascii="UICTFontTextStyleBody" w:eastAsia="Times New Roman" w:hAnsi="UICTFontTextStyleBody" w:cs="Times New Roman"/>
+          <w:color w:val="313131"/>
+          <w:sz w:val="26"/>
+          <w:szCs w:val="26"/>
+        </w:rPr>
+      </w:pPr>
+      <w:r>
+        <w:rPr>
+          <w:rFonts w:ascii="UICTFontTextStyleBody" w:eastAsia="Times New Roman" w:hAnsi="UICTFontTextStyleBody" w:cs="Times New Roman"/>
+          <w:color w:val="313131"/>
+          <w:sz w:val="26"/>
+          <w:szCs w:val="26"/>
+        </w:rPr>
+        <w:t>Regular file </w:t>
+      </w:r>
+      <w:r>
+        <w:rPr>
+          <w:rFonts w:ascii="Courier New" w:eastAsia="Times New Roman" w:hAnsi="Courier New" w:cs="Courier New"/>
+          <w:color w:val="313131"/>
+          <w:sz w:val="26"/>
+          <w:szCs w:val="26"/>
+        </w:rPr>
+        <w:t>-</w:t>
+      </w:r>
+      <w:r>
+        <w:rPr>
+          <w:rFonts w:ascii="UICTFontTextStyleBody" w:eastAsia="Times New Roman" w:hAnsi="UICTFontTextStyleBody" w:cs="Times New Roman"/>
+          <w:color w:val="313131"/>
+          <w:sz w:val="26"/>
+          <w:szCs w:val="26"/>
+        </w:rPr>
+        <w:t>, directory </w:t>
+      </w:r>
+      <w:r>
+        <w:rPr>
+          <w:rFonts w:ascii="Courier New" w:eastAsia="Times New Roman" w:hAnsi="Courier New" w:cs="Courier New"/>
+          <w:color w:val="313131"/>
+          <w:sz w:val="26"/>
+          <w:szCs w:val="26"/>
+        </w:rPr>
+        <w:t>d</w:t>
+      </w:r>
+      <w:r>
+        <w:rPr>
+          <w:rFonts w:ascii="UICTFontTextStyleBody" w:eastAsia="Times New Roman" w:hAnsi="UICTFontTextStyleBody" w:cs="Times New Roman"/>
+          <w:color w:val="313131"/>
+          <w:sz w:val="26"/>
+          <w:szCs w:val="26"/>
+        </w:rPr>
+        <w:t>, executable </w:t>
+      </w:r>
+      <w:r>
+        <w:rPr>
+          <w:rFonts w:ascii="Courier New" w:eastAsia="Times New Roman" w:hAnsi="Courier New" w:cs="Courier New"/>
+          <w:color w:val="313131"/>
+          <w:sz w:val="26"/>
+          <w:szCs w:val="26"/>
+        </w:rPr>
+        <w:t>x</w:t>
+      </w:r>
+      <w:r>
+        <w:rPr>
+          <w:rFonts w:ascii="UICTFontTextStyleBody" w:eastAsia="Times New Roman" w:hAnsi="UICTFontTextStyleBody" w:cs="Times New Roman"/>
+          <w:color w:val="313131"/>
+          <w:sz w:val="26"/>
+          <w:szCs w:val="26"/>
+        </w:rPr>
+        <w:t>. </w:t>
+      </w:r>
+    </w:p>
+    <w:p>
+      <w:pPr>
+        <w:numPr>
+          <w:ilvl w:val="0"/>
+          <w:numId w:val="6"/>
+        </w:numPr>
+        <w:spacing w:before="100" w:beforeAutospacing="1" w:after="170" w:line="336" w:lineRule="atLeast"/>
+        <w:rPr>
+          <w:rFonts w:ascii="UICTFontTextStyleBody" w:eastAsia="Times New Roman" w:hAnsi="UICTFontTextStyleBody" w:cs="Times New Roman"/>
+          <w:color w:val="313131"/>
+          <w:sz w:val="26"/>
+          <w:szCs w:val="26"/>
+        </w:rPr>
+      </w:pPr>
+      <w:r>
+        <w:rPr>
+          <w:rFonts w:ascii="UICTFontTextStyleBody" w:eastAsia="Times New Roman" w:hAnsi="UICTFontTextStyleBody" w:cs="Times New Roman"/>
+          <w:color w:val="313131"/>
+          <w:sz w:val="26"/>
+          <w:szCs w:val="26"/>
+        </w:rPr>
+        <w:t>This string also indicates the permission of the file: is it readable? writable? executable? Can other users on the system read the file? Can other users on the system edit the file? Can other users execute if the file is executable?</w:t>
+      </w:r>
+    </w:p>
+    <w:p>
+      <w:pPr>
+        <w:spacing w:before="100" w:beforeAutospacing="1" w:after="170" w:line="336" w:lineRule="atLeast"/>
+        <w:rPr>
+          <w:rFonts w:ascii="UICTFontTextStyleBody" w:eastAsia="Times New Roman" w:hAnsi="UICTFontTextStyleBody" w:cs="Times New Roman"/>
+          <w:color w:val="313131"/>
+          <w:sz w:val="26"/>
+          <w:szCs w:val="26"/>
+        </w:rPr>
+      </w:pPr>
+    </w:p>
+    <w:p>
+      <w:pPr>
+        <w:spacing w:before="100" w:beforeAutospacing="1" w:after="170" w:line="336" w:lineRule="atLeast"/>
+        <w:rPr>
+          <w:rFonts w:ascii="UICTFontTextStyleBody" w:eastAsia="Times New Roman" w:hAnsi="UICTFontTextStyleBody" w:cs="Times New Roman"/>
+          <w:color w:val="313131"/>
+          <w:sz w:val="26"/>
+          <w:szCs w:val="26"/>
+        </w:rPr>
+      </w:pPr>
+    </w:p>
+    <w:p>
+      <w:pPr>
+        <w:numPr>
+          <w:ilvl w:val="0"/>
+          <w:numId w:val="6"/>
+        </w:numPr>
+        <w:spacing w:before="100" w:beforeAutospacing="1" w:after="170" w:line="336" w:lineRule="atLeast"/>
+        <w:rPr>
+          <w:rFonts w:ascii="UICTFontTextStyleBody" w:eastAsia="Times New Roman" w:hAnsi="UICTFontTextStyleBody" w:cs="Times New Roman"/>
+          <w:color w:val="313131"/>
+          <w:sz w:val="26"/>
+          <w:szCs w:val="26"/>
+        </w:rPr>
+      </w:pPr>
+      <w:r>
+        <w:rPr>
+          <w:rFonts w:ascii="UICTFontTextStyleBody" w:eastAsia="Times New Roman" w:hAnsi="UICTFontTextStyleBody" w:cs="Times New Roman"/>
+          <w:color w:val="313131"/>
+          <w:sz w:val="26"/>
+          <w:szCs w:val="26"/>
+        </w:rPr>
+        <w:t>Be aware of common commands and know what they do.</w:t>
+      </w:r>
+    </w:p>
+    <w:p>
+      <w:pPr>
+        <w:numPr>
+          <w:ilvl w:val="0"/>
+          <w:numId w:val="6"/>
+        </w:numPr>
+        <w:spacing w:after="340" w:line="336" w:lineRule="atLeast"/>
+        <w:rPr>
+          <w:rFonts w:ascii="Helvetica Neue" w:eastAsia="Times New Roman" w:hAnsi="Helvetica Neue" w:cs="Times New Roman"/>
+          <w:color w:val="313131"/>
+          <w:sz w:val="26"/>
+          <w:szCs w:val="26"/>
+        </w:rPr>
+      </w:pPr>
+      <w:r>
+        <w:rPr>
+          <w:rFonts w:ascii="Courier New" w:eastAsia="Times New Roman" w:hAnsi="Courier New" w:cs="Courier New"/>
+          <w:color w:val="313131"/>
+          <w:sz w:val="26"/>
+          <w:szCs w:val="26"/>
+        </w:rPr>
+        <w:t>open/start</w:t>
+      </w:r>
+      <w:r>
+        <w:rPr>
+          <w:rFonts w:ascii="Helvetica Neue" w:eastAsia="Times New Roman" w:hAnsi="Helvetica Neue" w:cs="Times New Roman"/>
+          <w:color w:val="313131"/>
+          <w:sz w:val="26"/>
+          <w:szCs w:val="26"/>
+        </w:rPr>
+        <w:t> - On the mac </w:t>
+      </w:r>
+      <w:r>
+        <w:rPr>
+          <w:rFonts w:ascii="Courier New" w:eastAsia="Times New Roman" w:hAnsi="Courier New" w:cs="Courier New"/>
+          <w:color w:val="313131"/>
+          <w:sz w:val="26"/>
+          <w:szCs w:val="26"/>
+        </w:rPr>
+        <w:t>open filename</w:t>
+      </w:r>
+      <w:r>
+        <w:rPr>
+          <w:rFonts w:ascii="Helvetica Neue" w:eastAsia="Times New Roman" w:hAnsi="Helvetica Neue" w:cs="Times New Roman"/>
+          <w:color w:val="313131"/>
+          <w:sz w:val="26"/>
+          <w:szCs w:val="26"/>
+        </w:rPr>
+        <w:t> tries to figure out the right application of the filename and open it with that application. This is a very useful command. On Git Bash, you can try </w:t>
+      </w:r>
+      <w:r>
+        <w:rPr>
+          <w:rFonts w:ascii="Courier New" w:eastAsia="Times New Roman" w:hAnsi="Courier New" w:cs="Courier New"/>
+          <w:color w:val="313131"/>
+          <w:sz w:val="26"/>
+          <w:szCs w:val="26"/>
+        </w:rPr>
+        <w:t>start filename</w:t>
+      </w:r>
+      <w:r>
+        <w:rPr>
+          <w:rFonts w:ascii="Helvetica Neue" w:eastAsia="Times New Roman" w:hAnsi="Helvetica Neue" w:cs="Times New Roman"/>
+          <w:color w:val="313131"/>
+          <w:sz w:val="26"/>
+          <w:szCs w:val="26"/>
+        </w:rPr>
+        <w:t>. Try opening an </w:t>
+      </w:r>
+      <w:r>
+        <w:rPr>
+          <w:rFonts w:ascii="Courier New" w:eastAsia="Times New Roman" w:hAnsi="Courier New" w:cs="Courier New"/>
+          <w:color w:val="313131"/>
+          <w:sz w:val="26"/>
+          <w:szCs w:val="26"/>
+        </w:rPr>
+        <w:t>R</w:t>
+      </w:r>
+      <w:r>
+        <w:rPr>
+          <w:rFonts w:ascii="Helvetica Neue" w:eastAsia="Times New Roman" w:hAnsi="Helvetica Neue" w:cs="Times New Roman"/>
+          <w:color w:val="313131"/>
+          <w:sz w:val="26"/>
+          <w:szCs w:val="26"/>
+        </w:rPr>
+        <w:t> or </w:t>
+      </w:r>
+      <w:proofErr w:type="spellStart"/>
+      <w:r>
+        <w:rPr>
+          <w:rFonts w:ascii="Courier New" w:eastAsia="Times New Roman" w:hAnsi="Courier New" w:cs="Courier New"/>
+          <w:color w:val="313131"/>
+          <w:sz w:val="26"/>
+          <w:szCs w:val="26"/>
+        </w:rPr>
+        <w:t>Rmd</w:t>
+      </w:r>
+      <w:proofErr w:type="spellEnd"/>
+      <w:r>
+        <w:rPr>
+          <w:rFonts w:ascii="Helvetica Neue" w:eastAsia="Times New Roman" w:hAnsi="Helvetica Neue" w:cs="Times New Roman"/>
+          <w:color w:val="313131"/>
+          <w:sz w:val="26"/>
+          <w:szCs w:val="26"/>
+        </w:rPr>
+        <w:t> file with </w:t>
+      </w:r>
+      <w:r>
+        <w:rPr>
+          <w:rFonts w:ascii="Courier New" w:eastAsia="Times New Roman" w:hAnsi="Courier New" w:cs="Courier New"/>
+          <w:color w:val="313131"/>
+          <w:sz w:val="26"/>
+          <w:szCs w:val="26"/>
+        </w:rPr>
+        <w:t>open</w:t>
+      </w:r>
+      <w:r>
+        <w:rPr>
+          <w:rFonts w:ascii="Helvetica Neue" w:eastAsia="Times New Roman" w:hAnsi="Helvetica Neue" w:cs="Times New Roman"/>
+          <w:color w:val="313131"/>
+          <w:sz w:val="26"/>
+          <w:szCs w:val="26"/>
+        </w:rPr>
+        <w:t> or </w:t>
+      </w:r>
+      <w:r>
+        <w:rPr>
+          <w:rFonts w:ascii="Courier New" w:eastAsia="Times New Roman" w:hAnsi="Courier New" w:cs="Courier New"/>
+          <w:color w:val="313131"/>
+          <w:sz w:val="26"/>
+          <w:szCs w:val="26"/>
+        </w:rPr>
+        <w:t>start</w:t>
+      </w:r>
+      <w:r>
+        <w:rPr>
+          <w:rFonts w:ascii="Helvetica Neue" w:eastAsia="Times New Roman" w:hAnsi="Helvetica Neue" w:cs="Times New Roman"/>
+          <w:color w:val="313131"/>
+          <w:sz w:val="26"/>
+          <w:szCs w:val="26"/>
+        </w:rPr>
+        <w:t>: it should open with RStudio.</w:t>
+      </w:r>
+    </w:p>
+    <w:p>
+      <w:pPr>
+        <w:numPr>
+          <w:ilvl w:val="0"/>
+          <w:numId w:val="6"/>
+        </w:numPr>
+        <w:spacing w:after="340" w:line="336" w:lineRule="atLeast"/>
+        <w:rPr>
+          <w:rFonts w:ascii="Helvetica Neue" w:eastAsia="Times New Roman" w:hAnsi="Helvetica Neue" w:cs="Times New Roman"/>
+          <w:color w:val="313131"/>
+          <w:sz w:val="26"/>
+          <w:szCs w:val="26"/>
+        </w:rPr>
+      </w:pPr>
+      <w:r>
+        <w:rPr>
+          <w:rFonts w:ascii="Courier New" w:eastAsia="Times New Roman" w:hAnsi="Courier New" w:cs="Courier New"/>
+          <w:color w:val="313131"/>
+          <w:sz w:val="26"/>
+          <w:szCs w:val="26"/>
+        </w:rPr>
+        <w:t>nano</w:t>
+      </w:r>
+      <w:r>
+        <w:rPr>
+          <w:rFonts w:ascii="Helvetica Neue" w:eastAsia="Times New Roman" w:hAnsi="Helvetica Neue" w:cs="Times New Roman"/>
+          <w:color w:val="313131"/>
+          <w:sz w:val="26"/>
+          <w:szCs w:val="26"/>
+        </w:rPr>
+        <w:t> - A bare-bones text editor.</w:t>
+      </w:r>
+    </w:p>
+    <w:p>
+      <w:pPr>
+        <w:numPr>
+          <w:ilvl w:val="0"/>
+          <w:numId w:val="6"/>
+        </w:numPr>
+        <w:spacing w:after="340" w:line="336" w:lineRule="atLeast"/>
+        <w:rPr>
+          <w:rFonts w:ascii="Helvetica Neue" w:eastAsia="Times New Roman" w:hAnsi="Helvetica Neue" w:cs="Times New Roman"/>
+          <w:color w:val="313131"/>
+          <w:sz w:val="26"/>
+          <w:szCs w:val="26"/>
+        </w:rPr>
+      </w:pPr>
+      <w:r>
+        <w:rPr>
+          <w:rFonts w:ascii="Courier New" w:eastAsia="Times New Roman" w:hAnsi="Courier New" w:cs="Courier New"/>
+          <w:color w:val="313131"/>
+          <w:sz w:val="26"/>
+          <w:szCs w:val="26"/>
+        </w:rPr>
+        <w:t>ln</w:t>
+      </w:r>
+      <w:r>
+        <w:rPr>
+          <w:rFonts w:ascii="Helvetica Neue" w:eastAsia="Times New Roman" w:hAnsi="Helvetica Neue" w:cs="Times New Roman"/>
+          <w:color w:val="313131"/>
+          <w:sz w:val="26"/>
+          <w:szCs w:val="26"/>
+        </w:rPr>
+        <w:t> - create a symbolic link. We do not recommend its use, but you should be familiar with it.</w:t>
+      </w:r>
+    </w:p>
+    <w:p>
+      <w:pPr>
+        <w:numPr>
+          <w:ilvl w:val="0"/>
+          <w:numId w:val="6"/>
+        </w:numPr>
+        <w:spacing w:after="340" w:line="336" w:lineRule="atLeast"/>
+        <w:rPr>
+          <w:rFonts w:ascii="Helvetica Neue" w:eastAsia="Times New Roman" w:hAnsi="Helvetica Neue" w:cs="Times New Roman"/>
+          <w:color w:val="313131"/>
+          <w:sz w:val="26"/>
+          <w:szCs w:val="26"/>
+        </w:rPr>
+      </w:pPr>
+      <w:r>
+        <w:rPr>
+          <w:rFonts w:ascii="Courier New" w:eastAsia="Times New Roman" w:hAnsi="Courier New" w:cs="Courier New"/>
+          <w:color w:val="313131"/>
+          <w:sz w:val="26"/>
+          <w:szCs w:val="26"/>
+        </w:rPr>
+        <w:t>tar</w:t>
+      </w:r>
+      <w:r>
+        <w:rPr>
+          <w:rFonts w:ascii="Helvetica Neue" w:eastAsia="Times New Roman" w:hAnsi="Helvetica Neue" w:cs="Times New Roman"/>
+          <w:color w:val="313131"/>
+          <w:sz w:val="26"/>
+          <w:szCs w:val="26"/>
+        </w:rPr>
+        <w:t> - archive files and subdirectories of a directory into one file.</w:t>
+      </w:r>
+    </w:p>
+    <w:p>
+      <w:pPr>
+        <w:numPr>
+          <w:ilvl w:val="0"/>
+          <w:numId w:val="6"/>
+        </w:numPr>
+        <w:spacing w:after="340" w:line="336" w:lineRule="atLeast"/>
+        <w:rPr>
+          <w:rFonts w:ascii="Helvetica Neue" w:eastAsia="Times New Roman" w:hAnsi="Helvetica Neue" w:cs="Times New Roman"/>
+          <w:color w:val="313131"/>
+          <w:sz w:val="26"/>
+          <w:szCs w:val="26"/>
+        </w:rPr>
+      </w:pPr>
+      <w:proofErr w:type="spellStart"/>
+      <w:r>
+        <w:rPr>
+          <w:rFonts w:ascii="Courier New" w:eastAsia="Times New Roman" w:hAnsi="Courier New" w:cs="Courier New"/>
+          <w:color w:val="313131"/>
+          <w:sz w:val="26"/>
+          <w:szCs w:val="26"/>
+        </w:rPr>
+        <w:t>ssh</w:t>
+      </w:r>
+      <w:proofErr w:type="spellEnd"/>
+      <w:r>
+        <w:rPr>
+          <w:rFonts w:ascii="Helvetica Neue" w:eastAsia="Times New Roman" w:hAnsi="Helvetica Neue" w:cs="Times New Roman"/>
+          <w:color w:val="313131"/>
+          <w:sz w:val="26"/>
+          <w:szCs w:val="26"/>
+        </w:rPr>
+        <w:t> - connect to another computer.</w:t>
+      </w:r>
+    </w:p>
+    <w:p>
+      <w:pPr>
+        <w:numPr>
+          <w:ilvl w:val="0"/>
+          <w:numId w:val="6"/>
+        </w:numPr>
+        <w:spacing w:after="340" w:line="336" w:lineRule="atLeast"/>
+        <w:rPr>
+          <w:rFonts w:ascii="Helvetica Neue" w:eastAsia="Times New Roman" w:hAnsi="Helvetica Neue" w:cs="Times New Roman"/>
+          <w:color w:val="313131"/>
+          <w:sz w:val="26"/>
+          <w:szCs w:val="26"/>
+        </w:rPr>
+      </w:pPr>
+      <w:r>
+        <w:rPr>
+          <w:rFonts w:ascii="Courier New" w:eastAsia="Times New Roman" w:hAnsi="Courier New" w:cs="Courier New"/>
+          <w:color w:val="313131"/>
+          <w:sz w:val="26"/>
+          <w:szCs w:val="26"/>
+        </w:rPr>
+        <w:t>grep</w:t>
+      </w:r>
+      <w:r>
+        <w:rPr>
+          <w:rFonts w:ascii="Helvetica Neue" w:eastAsia="Times New Roman" w:hAnsi="Helvetica Neue" w:cs="Times New Roman"/>
+          <w:color w:val="313131"/>
+          <w:sz w:val="26"/>
+          <w:szCs w:val="26"/>
+        </w:rPr>
+        <w:t> - search for patterns in a file.</w:t>
+      </w:r>
+    </w:p>
+    <w:p>
+      <w:pPr>
+        <w:numPr>
+          <w:ilvl w:val="0"/>
+          <w:numId w:val="6"/>
+        </w:numPr>
+        <w:spacing w:after="340" w:line="336" w:lineRule="atLeast"/>
+        <w:rPr>
+          <w:rFonts w:ascii="Helvetica Neue" w:eastAsia="Times New Roman" w:hAnsi="Helvetica Neue" w:cs="Times New Roman"/>
+          <w:color w:val="313131"/>
+          <w:sz w:val="26"/>
+          <w:szCs w:val="26"/>
+        </w:rPr>
+      </w:pPr>
+      <w:r>
+        <w:rPr>
+          <w:rFonts w:ascii="Courier New" w:eastAsia="Times New Roman" w:hAnsi="Courier New" w:cs="Courier New"/>
+          <w:color w:val="313131"/>
+          <w:sz w:val="26"/>
+          <w:szCs w:val="26"/>
+        </w:rPr>
+        <w:t>awk/sed</w:t>
+      </w:r>
+      <w:r>
+        <w:rPr>
+          <w:rFonts w:ascii="Helvetica Neue" w:eastAsia="Times New Roman" w:hAnsi="Helvetica Neue" w:cs="Times New Roman"/>
+          <w:color w:val="313131"/>
+          <w:sz w:val="26"/>
+          <w:szCs w:val="26"/>
+        </w:rPr>
+        <w:t> - These are two very powerful commands that permit you to find specific strings in files and change them.</w:t>
+      </w:r>
     </w:p>
     <w:p/>
     <w:sectPr>
@@ -2653,6 +3767,304 @@
 <file path=word/numbering.xml><?xml version="1.0" encoding="utf-8"?>
 <w:numbering xmlns:wpc="http://schemas.microsoft.com/office/word/2010/wordprocessingCanvas" xmlns:cx="http://schemas.microsoft.com/office/drawing/2014/chartex" xmlns:cx1="http://schemas.microsoft.com/office/drawing/2015/9/8/chartex" xmlns:cx2="http://schemas.microsoft.com/office/drawing/2015/10/21/chartex" xmlns:cx3="http://schemas.microsoft.com/office/drawing/2016/5/9/chartex" xmlns:cx4="http://schemas.microsoft.com/office/drawing/2016/5/10/chartex" xmlns:cx5="http://schemas.microsoft.com/office/drawing/2016/5/11/chartex" xmlns:cx6="http://schemas.microsoft.com/office/drawing/2016/5/12/chartex" xmlns:cx7="http://schemas.microsoft.com/office/drawing/2016/5/13/chartex" xmlns:cx8="http://schemas.microsoft.com/office/drawing/2016/5/14/chartex" xmlns:mc="http://schemas.openxmlformats.org/markup-compatibility/2006" xmlns:aink="http://schemas.microsoft.com/office/drawing/2016/ink" xmlns:am3d="http://schemas.microsoft.com/office/drawing/2017/model3d" xmlns:o="urn:schemas-microsoft-com:office:office" xmlns:r="http://schemas.openxmlformats.org/officeDocument/2006/relationships" xmlns:m="http://schemas.openxmlformats.org/officeDocument/2006/math" xmlns:v="urn:schemas-microsoft-com:vml" xmlns:wp14="http://schemas.microsoft.com/office/word/2010/wordprocessingDrawing" xmlns:wp="http://schemas.openxmlformats.org/drawingml/2006/wordprocessingDrawing" xmlns:w10="urn:schemas-microsoft-com:office:word" xmlns:w="http://schemas.openxmlformats.org/wordprocessingml/2006/main" xmlns:w14="http://schemas.microsoft.com/office/word/2010/wordml" xmlns:w15="http://schemas.microsoft.com/office/word/2012/wordml" xmlns:w16cex="http://schemas.microsoft.com/office/word/2018/wordml/cex" xmlns:w16cid="http://schemas.microsoft.com/office/word/2016/wordml/cid" xmlns:w16="http://schemas.microsoft.com/office/word/2018/wordml" xmlns:w16se="http://schemas.microsoft.com/office/word/2015/wordml/symex" xmlns:wpg="http://schemas.microsoft.com/office/word/2010/wordprocessingGroup" xmlns:wpi="http://schemas.microsoft.com/office/word/2010/wordprocessingInk" xmlns:wne="http://schemas.microsoft.com/office/word/2006/wordml" xmlns:wps="http://schemas.microsoft.com/office/word/2010/wordprocessingShape" mc:Ignorable="w14 w15 w16se w16cid w16 w16cex wp14">
   <w:abstractNum w:abstractNumId="0" w15:restartNumberingAfterBreak="0">
+    <w:nsid w:val="00CD6745"/>
+    <w:multiLevelType w:val="multilevel"/>
+    <w:tmpl w:val="25D81B7E"/>
+    <w:lvl w:ilvl="0">
+      <w:start w:val="1"/>
+      <w:numFmt w:val="bullet"/>
+      <w:lvlText w:val=""/>
+      <w:lvlJc w:val="left"/>
+      <w:pPr>
+        <w:tabs>
+          <w:tab w:val="num" w:pos="720"/>
+        </w:tabs>
+        <w:ind w:left="720" w:hanging="360"/>
+      </w:pPr>
+      <w:rPr>
+        <w:rFonts w:ascii="Symbol" w:hAnsi="Symbol" w:hint="default"/>
+        <w:sz w:val="20"/>
+      </w:rPr>
+    </w:lvl>
+    <w:lvl w:ilvl="1" w:tentative="1">
+      <w:start w:val="1"/>
+      <w:numFmt w:val="bullet"/>
+      <w:lvlText w:val=""/>
+      <w:lvlJc w:val="left"/>
+      <w:pPr>
+        <w:tabs>
+          <w:tab w:val="num" w:pos="1440"/>
+        </w:tabs>
+        <w:ind w:left="1440" w:hanging="360"/>
+      </w:pPr>
+      <w:rPr>
+        <w:rFonts w:ascii="Symbol" w:hAnsi="Symbol" w:hint="default"/>
+        <w:sz w:val="20"/>
+      </w:rPr>
+    </w:lvl>
+    <w:lvl w:ilvl="2" w:tentative="1">
+      <w:start w:val="1"/>
+      <w:numFmt w:val="bullet"/>
+      <w:lvlText w:val=""/>
+      <w:lvlJc w:val="left"/>
+      <w:pPr>
+        <w:tabs>
+          <w:tab w:val="num" w:pos="2160"/>
+        </w:tabs>
+        <w:ind w:left="2160" w:hanging="360"/>
+      </w:pPr>
+      <w:rPr>
+        <w:rFonts w:ascii="Symbol" w:hAnsi="Symbol" w:hint="default"/>
+        <w:sz w:val="20"/>
+      </w:rPr>
+    </w:lvl>
+    <w:lvl w:ilvl="3" w:tentative="1">
+      <w:start w:val="1"/>
+      <w:numFmt w:val="bullet"/>
+      <w:lvlText w:val=""/>
+      <w:lvlJc w:val="left"/>
+      <w:pPr>
+        <w:tabs>
+          <w:tab w:val="num" w:pos="2880"/>
+        </w:tabs>
+        <w:ind w:left="2880" w:hanging="360"/>
+      </w:pPr>
+      <w:rPr>
+        <w:rFonts w:ascii="Symbol" w:hAnsi="Symbol" w:hint="default"/>
+        <w:sz w:val="20"/>
+      </w:rPr>
+    </w:lvl>
+    <w:lvl w:ilvl="4" w:tentative="1">
+      <w:start w:val="1"/>
+      <w:numFmt w:val="bullet"/>
+      <w:lvlText w:val=""/>
+      <w:lvlJc w:val="left"/>
+      <w:pPr>
+        <w:tabs>
+          <w:tab w:val="num" w:pos="3600"/>
+        </w:tabs>
+        <w:ind w:left="3600" w:hanging="360"/>
+      </w:pPr>
+      <w:rPr>
+        <w:rFonts w:ascii="Symbol" w:hAnsi="Symbol" w:hint="default"/>
+        <w:sz w:val="20"/>
+      </w:rPr>
+    </w:lvl>
+    <w:lvl w:ilvl="5" w:tentative="1">
+      <w:start w:val="1"/>
+      <w:numFmt w:val="bullet"/>
+      <w:lvlText w:val=""/>
+      <w:lvlJc w:val="left"/>
+      <w:pPr>
+        <w:tabs>
+          <w:tab w:val="num" w:pos="4320"/>
+        </w:tabs>
+        <w:ind w:left="4320" w:hanging="360"/>
+      </w:pPr>
+      <w:rPr>
+        <w:rFonts w:ascii="Symbol" w:hAnsi="Symbol" w:hint="default"/>
+        <w:sz w:val="20"/>
+      </w:rPr>
+    </w:lvl>
+    <w:lvl w:ilvl="6" w:tentative="1">
+      <w:start w:val="1"/>
+      <w:numFmt w:val="bullet"/>
+      <w:lvlText w:val=""/>
+      <w:lvlJc w:val="left"/>
+      <w:pPr>
+        <w:tabs>
+          <w:tab w:val="num" w:pos="5040"/>
+        </w:tabs>
+        <w:ind w:left="5040" w:hanging="360"/>
+      </w:pPr>
+      <w:rPr>
+        <w:rFonts w:ascii="Symbol" w:hAnsi="Symbol" w:hint="default"/>
+        <w:sz w:val="20"/>
+      </w:rPr>
+    </w:lvl>
+    <w:lvl w:ilvl="7" w:tentative="1">
+      <w:start w:val="1"/>
+      <w:numFmt w:val="bullet"/>
+      <w:lvlText w:val=""/>
+      <w:lvlJc w:val="left"/>
+      <w:pPr>
+        <w:tabs>
+          <w:tab w:val="num" w:pos="5760"/>
+        </w:tabs>
+        <w:ind w:left="5760" w:hanging="360"/>
+      </w:pPr>
+      <w:rPr>
+        <w:rFonts w:ascii="Symbol" w:hAnsi="Symbol" w:hint="default"/>
+        <w:sz w:val="20"/>
+      </w:rPr>
+    </w:lvl>
+    <w:lvl w:ilvl="8" w:tentative="1">
+      <w:start w:val="1"/>
+      <w:numFmt w:val="bullet"/>
+      <w:lvlText w:val=""/>
+      <w:lvlJc w:val="left"/>
+      <w:pPr>
+        <w:tabs>
+          <w:tab w:val="num" w:pos="6480"/>
+        </w:tabs>
+        <w:ind w:left="6480" w:hanging="360"/>
+      </w:pPr>
+      <w:rPr>
+        <w:rFonts w:ascii="Symbol" w:hAnsi="Symbol" w:hint="default"/>
+        <w:sz w:val="20"/>
+      </w:rPr>
+    </w:lvl>
+  </w:abstractNum>
+  <w:abstractNum w:abstractNumId="1" w15:restartNumberingAfterBreak="0">
+    <w:nsid w:val="010965E3"/>
+    <w:multiLevelType w:val="multilevel"/>
+    <w:tmpl w:val="E4867D14"/>
+    <w:lvl w:ilvl="0">
+      <w:start w:val="1"/>
+      <w:numFmt w:val="bullet"/>
+      <w:lvlText w:val=""/>
+      <w:lvlJc w:val="left"/>
+      <w:pPr>
+        <w:tabs>
+          <w:tab w:val="num" w:pos="720"/>
+        </w:tabs>
+        <w:ind w:left="720" w:hanging="360"/>
+      </w:pPr>
+      <w:rPr>
+        <w:rFonts w:ascii="Symbol" w:hAnsi="Symbol" w:hint="default"/>
+        <w:sz w:val="20"/>
+      </w:rPr>
+    </w:lvl>
+    <w:lvl w:ilvl="1" w:tentative="1">
+      <w:start w:val="1"/>
+      <w:numFmt w:val="bullet"/>
+      <w:lvlText w:val=""/>
+      <w:lvlJc w:val="left"/>
+      <w:pPr>
+        <w:tabs>
+          <w:tab w:val="num" w:pos="1440"/>
+        </w:tabs>
+        <w:ind w:left="1440" w:hanging="360"/>
+      </w:pPr>
+      <w:rPr>
+        <w:rFonts w:ascii="Symbol" w:hAnsi="Symbol" w:hint="default"/>
+        <w:sz w:val="20"/>
+      </w:rPr>
+    </w:lvl>
+    <w:lvl w:ilvl="2" w:tentative="1">
+      <w:start w:val="1"/>
+      <w:numFmt w:val="bullet"/>
+      <w:lvlText w:val=""/>
+      <w:lvlJc w:val="left"/>
+      <w:pPr>
+        <w:tabs>
+          <w:tab w:val="num" w:pos="2160"/>
+        </w:tabs>
+        <w:ind w:left="2160" w:hanging="360"/>
+      </w:pPr>
+      <w:rPr>
+        <w:rFonts w:ascii="Symbol" w:hAnsi="Symbol" w:hint="default"/>
+        <w:sz w:val="20"/>
+      </w:rPr>
+    </w:lvl>
+    <w:lvl w:ilvl="3" w:tentative="1">
+      <w:start w:val="1"/>
+      <w:numFmt w:val="bullet"/>
+      <w:lvlText w:val=""/>
+      <w:lvlJc w:val="left"/>
+      <w:pPr>
+        <w:tabs>
+          <w:tab w:val="num" w:pos="2880"/>
+        </w:tabs>
+        <w:ind w:left="2880" w:hanging="360"/>
+      </w:pPr>
+      <w:rPr>
+        <w:rFonts w:ascii="Symbol" w:hAnsi="Symbol" w:hint="default"/>
+        <w:sz w:val="20"/>
+      </w:rPr>
+    </w:lvl>
+    <w:lvl w:ilvl="4" w:tentative="1">
+      <w:start w:val="1"/>
+      <w:numFmt w:val="bullet"/>
+      <w:lvlText w:val=""/>
+      <w:lvlJc w:val="left"/>
+      <w:pPr>
+        <w:tabs>
+          <w:tab w:val="num" w:pos="3600"/>
+        </w:tabs>
+        <w:ind w:left="3600" w:hanging="360"/>
+      </w:pPr>
+      <w:rPr>
+        <w:rFonts w:ascii="Symbol" w:hAnsi="Symbol" w:hint="default"/>
+        <w:sz w:val="20"/>
+      </w:rPr>
+    </w:lvl>
+    <w:lvl w:ilvl="5" w:tentative="1">
+      <w:start w:val="1"/>
+      <w:numFmt w:val="bullet"/>
+      <w:lvlText w:val=""/>
+      <w:lvlJc w:val="left"/>
+      <w:pPr>
+        <w:tabs>
+          <w:tab w:val="num" w:pos="4320"/>
+        </w:tabs>
+        <w:ind w:left="4320" w:hanging="360"/>
+      </w:pPr>
+      <w:rPr>
+        <w:rFonts w:ascii="Symbol" w:hAnsi="Symbol" w:hint="default"/>
+        <w:sz w:val="20"/>
+      </w:rPr>
+    </w:lvl>
+    <w:lvl w:ilvl="6" w:tentative="1">
+      <w:start w:val="1"/>
+      <w:numFmt w:val="bullet"/>
+      <w:lvlText w:val=""/>
+      <w:lvlJc w:val="left"/>
+      <w:pPr>
+        <w:tabs>
+          <w:tab w:val="num" w:pos="5040"/>
+        </w:tabs>
+        <w:ind w:left="5040" w:hanging="360"/>
+      </w:pPr>
+      <w:rPr>
+        <w:rFonts w:ascii="Symbol" w:hAnsi="Symbol" w:hint="default"/>
+        <w:sz w:val="20"/>
+      </w:rPr>
+    </w:lvl>
+    <w:lvl w:ilvl="7" w:tentative="1">
+      <w:start w:val="1"/>
+      <w:numFmt w:val="bullet"/>
+      <w:lvlText w:val=""/>
+      <w:lvlJc w:val="left"/>
+      <w:pPr>
+        <w:tabs>
+          <w:tab w:val="num" w:pos="5760"/>
+        </w:tabs>
+        <w:ind w:left="5760" w:hanging="360"/>
+      </w:pPr>
+      <w:rPr>
+        <w:rFonts w:ascii="Symbol" w:hAnsi="Symbol" w:hint="default"/>
+        <w:sz w:val="20"/>
+      </w:rPr>
+    </w:lvl>
+    <w:lvl w:ilvl="8" w:tentative="1">
+      <w:start w:val="1"/>
+      <w:numFmt w:val="bullet"/>
+      <w:lvlText w:val=""/>
+      <w:lvlJc w:val="left"/>
+      <w:pPr>
+        <w:tabs>
+          <w:tab w:val="num" w:pos="6480"/>
+        </w:tabs>
+        <w:ind w:left="6480" w:hanging="360"/>
+      </w:pPr>
+      <w:rPr>
+        <w:rFonts w:ascii="Symbol" w:hAnsi="Symbol" w:hint="default"/>
+        <w:sz w:val="20"/>
+      </w:rPr>
+    </w:lvl>
+  </w:abstractNum>
+  <w:abstractNum w:abstractNumId="2" w15:restartNumberingAfterBreak="0">
     <w:nsid w:val="0A2E27B8"/>
     <w:multiLevelType w:val="multilevel"/>
     <w:tmpl w:val="F99A0A30"/>
@@ -2801,7 +4213,7 @@
       </w:rPr>
     </w:lvl>
   </w:abstractNum>
-  <w:abstractNum w:abstractNumId="1" w15:restartNumberingAfterBreak="0">
+  <w:abstractNum w:abstractNumId="3" w15:restartNumberingAfterBreak="0">
     <w:nsid w:val="205C1FE3"/>
     <w:multiLevelType w:val="multilevel"/>
     <w:tmpl w:val="153AD6B2"/>
@@ -2950,7 +4362,7 @@
       </w:rPr>
     </w:lvl>
   </w:abstractNum>
-  <w:abstractNum w:abstractNumId="2" w15:restartNumberingAfterBreak="0">
+  <w:abstractNum w:abstractNumId="4" w15:restartNumberingAfterBreak="0">
     <w:nsid w:val="4C6F050A"/>
     <w:multiLevelType w:val="multilevel"/>
     <w:tmpl w:val="EADA2FEC"/>
@@ -3099,7 +4511,7 @@
       </w:rPr>
     </w:lvl>
   </w:abstractNum>
-  <w:abstractNum w:abstractNumId="3" w15:restartNumberingAfterBreak="0">
+  <w:abstractNum w:abstractNumId="5" w15:restartNumberingAfterBreak="0">
     <w:nsid w:val="63770FCD"/>
     <w:multiLevelType w:val="multilevel"/>
     <w:tmpl w:val="AB0C730C"/>
@@ -3248,17 +4660,175 @@
       </w:rPr>
     </w:lvl>
   </w:abstractNum>
+  <w:abstractNum w:abstractNumId="6" w15:restartNumberingAfterBreak="0">
+    <w:nsid w:val="73BF336A"/>
+    <w:multiLevelType w:val="multilevel"/>
+    <w:tmpl w:val="73DE813E"/>
+    <w:lvl w:ilvl="0">
+      <w:start w:val="1"/>
+      <w:numFmt w:val="bullet"/>
+      <w:lvlText w:val=""/>
+      <w:lvlJc w:val="left"/>
+      <w:pPr>
+        <w:tabs>
+          <w:tab w:val="num" w:pos="720"/>
+        </w:tabs>
+        <w:ind w:left="720" w:hanging="360"/>
+      </w:pPr>
+      <w:rPr>
+        <w:rFonts w:ascii="Symbol" w:hAnsi="Symbol" w:hint="default"/>
+        <w:sz w:val="20"/>
+      </w:rPr>
+    </w:lvl>
+    <w:lvl w:ilvl="1" w:tentative="1">
+      <w:start w:val="1"/>
+      <w:numFmt w:val="bullet"/>
+      <w:lvlText w:val=""/>
+      <w:lvlJc w:val="left"/>
+      <w:pPr>
+        <w:tabs>
+          <w:tab w:val="num" w:pos="1440"/>
+        </w:tabs>
+        <w:ind w:left="1440" w:hanging="360"/>
+      </w:pPr>
+      <w:rPr>
+        <w:rFonts w:ascii="Symbol" w:hAnsi="Symbol" w:hint="default"/>
+        <w:sz w:val="20"/>
+      </w:rPr>
+    </w:lvl>
+    <w:lvl w:ilvl="2" w:tentative="1">
+      <w:start w:val="1"/>
+      <w:numFmt w:val="bullet"/>
+      <w:lvlText w:val=""/>
+      <w:lvlJc w:val="left"/>
+      <w:pPr>
+        <w:tabs>
+          <w:tab w:val="num" w:pos="2160"/>
+        </w:tabs>
+        <w:ind w:left="2160" w:hanging="360"/>
+      </w:pPr>
+      <w:rPr>
+        <w:rFonts w:ascii="Symbol" w:hAnsi="Symbol" w:hint="default"/>
+        <w:sz w:val="20"/>
+      </w:rPr>
+    </w:lvl>
+    <w:lvl w:ilvl="3" w:tentative="1">
+      <w:start w:val="1"/>
+      <w:numFmt w:val="bullet"/>
+      <w:lvlText w:val=""/>
+      <w:lvlJc w:val="left"/>
+      <w:pPr>
+        <w:tabs>
+          <w:tab w:val="num" w:pos="2880"/>
+        </w:tabs>
+        <w:ind w:left="2880" w:hanging="360"/>
+      </w:pPr>
+      <w:rPr>
+        <w:rFonts w:ascii="Symbol" w:hAnsi="Symbol" w:hint="default"/>
+        <w:sz w:val="20"/>
+      </w:rPr>
+    </w:lvl>
+    <w:lvl w:ilvl="4" w:tentative="1">
+      <w:start w:val="1"/>
+      <w:numFmt w:val="bullet"/>
+      <w:lvlText w:val=""/>
+      <w:lvlJc w:val="left"/>
+      <w:pPr>
+        <w:tabs>
+          <w:tab w:val="num" w:pos="3600"/>
+        </w:tabs>
+        <w:ind w:left="3600" w:hanging="360"/>
+      </w:pPr>
+      <w:rPr>
+        <w:rFonts w:ascii="Symbol" w:hAnsi="Symbol" w:hint="default"/>
+        <w:sz w:val="20"/>
+      </w:rPr>
+    </w:lvl>
+    <w:lvl w:ilvl="5" w:tentative="1">
+      <w:start w:val="1"/>
+      <w:numFmt w:val="bullet"/>
+      <w:lvlText w:val=""/>
+      <w:lvlJc w:val="left"/>
+      <w:pPr>
+        <w:tabs>
+          <w:tab w:val="num" w:pos="4320"/>
+        </w:tabs>
+        <w:ind w:left="4320" w:hanging="360"/>
+      </w:pPr>
+      <w:rPr>
+        <w:rFonts w:ascii="Symbol" w:hAnsi="Symbol" w:hint="default"/>
+        <w:sz w:val="20"/>
+      </w:rPr>
+    </w:lvl>
+    <w:lvl w:ilvl="6" w:tentative="1">
+      <w:start w:val="1"/>
+      <w:numFmt w:val="bullet"/>
+      <w:lvlText w:val=""/>
+      <w:lvlJc w:val="left"/>
+      <w:pPr>
+        <w:tabs>
+          <w:tab w:val="num" w:pos="5040"/>
+        </w:tabs>
+        <w:ind w:left="5040" w:hanging="360"/>
+      </w:pPr>
+      <w:rPr>
+        <w:rFonts w:ascii="Symbol" w:hAnsi="Symbol" w:hint="default"/>
+        <w:sz w:val="20"/>
+      </w:rPr>
+    </w:lvl>
+    <w:lvl w:ilvl="7" w:tentative="1">
+      <w:start w:val="1"/>
+      <w:numFmt w:val="bullet"/>
+      <w:lvlText w:val=""/>
+      <w:lvlJc w:val="left"/>
+      <w:pPr>
+        <w:tabs>
+          <w:tab w:val="num" w:pos="5760"/>
+        </w:tabs>
+        <w:ind w:left="5760" w:hanging="360"/>
+      </w:pPr>
+      <w:rPr>
+        <w:rFonts w:ascii="Symbol" w:hAnsi="Symbol" w:hint="default"/>
+        <w:sz w:val="20"/>
+      </w:rPr>
+    </w:lvl>
+    <w:lvl w:ilvl="8" w:tentative="1">
+      <w:start w:val="1"/>
+      <w:numFmt w:val="bullet"/>
+      <w:lvlText w:val=""/>
+      <w:lvlJc w:val="left"/>
+      <w:pPr>
+        <w:tabs>
+          <w:tab w:val="num" w:pos="6480"/>
+        </w:tabs>
+        <w:ind w:left="6480" w:hanging="360"/>
+      </w:pPr>
+      <w:rPr>
+        <w:rFonts w:ascii="Symbol" w:hAnsi="Symbol" w:hint="default"/>
+        <w:sz w:val="20"/>
+      </w:rPr>
+    </w:lvl>
+  </w:abstractNum>
   <w:num w:numId="1">
+    <w:abstractNumId w:val="2"/>
+  </w:num>
+  <w:num w:numId="2">
+    <w:abstractNumId w:val="3"/>
+  </w:num>
+  <w:num w:numId="3">
+    <w:abstractNumId w:val="5"/>
+  </w:num>
+  <w:num w:numId="4">
+    <w:abstractNumId w:val="4"/>
+  </w:num>
+  <w:num w:numId="5">
+    <w:abstractNumId w:val="1"/>
+  </w:num>
+  <w:num w:numId="6">
     <w:abstractNumId w:val="0"/>
   </w:num>
-  <w:num w:numId="2">
-    <w:abstractNumId w:val="1"/>
-  </w:num>
-  <w:num w:numId="3">
-    <w:abstractNumId w:val="3"/>
-  </w:num>
-  <w:num w:numId="4">
-    <w:abstractNumId w:val="2"/>
+  <w:num w:numId="7">
+    <w:abstractNumId w:val="6"/>
   </w:num>
 </w:numbering>
 </file>
@@ -3817,6 +5387,31 @@
       <w:bCs/>
     </w:rPr>
   </w:style>
+  <w:style w:type="character" w:styleId="Emphasis">
+    <w:name w:val="Emphasis"/>
+    <w:basedOn w:val="DefaultParagraphFont"/>
+    <w:uiPriority w:val="20"/>
+    <w:qFormat/>
+    <w:rsid w:val="00406070"/>
+    <w:rPr>
+      <w:i/>
+      <w:iCs/>
+    </w:rPr>
+  </w:style>
+  <w:style w:type="paragraph" w:styleId="NormalWeb">
+    <w:name w:val="Normal (Web)"/>
+    <w:basedOn w:val="Normal"/>
+    <w:uiPriority w:val="99"/>
+    <w:semiHidden/>
+    <w:unhideWhenUsed/>
+    <w:rsid w:val="00CD53ED"/>
+    <w:pPr>
+      <w:spacing w:before="100" w:beforeAutospacing="1" w:after="100" w:afterAutospacing="1"/>
+    </w:pPr>
+    <w:rPr>
+      <w:rFonts w:ascii="Times New Roman" w:eastAsia="Times New Roman" w:hAnsi="Times New Roman" w:cs="Times New Roman"/>
+    </w:rPr>
+  </w:style>
 </w:styles>
 </file>
 

</xml_diff>